<commit_message>
Added marijuana into indicator data set, updated demographics table w/ marijuana use baseline
</commit_message>
<xml_diff>
--- a/Project1/Reports/Project 1 Analysis Report.docx
+++ b/Project1/Reports/Project 1 Analysis Report.docx
@@ -131,34 +131,26 @@
         <w:t xml:space="preserve">Table 1. </w:t>
       </w:r>
     </w:p>
-    <w:p>
-      <w:pPr>
-        <w:pStyle w:val="NoSpacing"/>
-        <w:rPr>
-          <w:b/>
-        </w:rPr>
-      </w:pPr>
-    </w:p>
     <w:tbl>
       <w:tblPr>
-        <w:tblW w:w="9807" w:type="dxa"/>
+        <w:tblW w:w="9542" w:type="dxa"/>
         <w:jc w:val="center"/>
         <w:tblLook w:val="04A0" w:firstRow="1" w:lastRow="0" w:firstColumn="1" w:lastColumn="0" w:noHBand="0" w:noVBand="1"/>
       </w:tblPr>
       <w:tblGrid>
-        <w:gridCol w:w="3938"/>
-        <w:gridCol w:w="1816"/>
-        <w:gridCol w:w="2082"/>
-        <w:gridCol w:w="1971"/>
+        <w:gridCol w:w="3875"/>
+        <w:gridCol w:w="1678"/>
+        <w:gridCol w:w="2049"/>
+        <w:gridCol w:w="1940"/>
       </w:tblGrid>
       <w:tr>
         <w:trPr>
-          <w:trHeight w:val="321"/>
+          <w:trHeight w:val="312"/>
           <w:jc w:val="center"/>
         </w:trPr>
         <w:tc>
           <w:tcPr>
-            <w:tcW w:w="3938" w:type="dxa"/>
+            <w:tcW w:w="3875" w:type="dxa"/>
             <w:tcBorders>
               <w:top w:val="nil"/>
               <w:left w:val="nil"/>
@@ -173,6 +165,42 @@
           <w:p>
             <w:pPr>
               <w:spacing w:after="0" w:line="240" w:lineRule="auto"/>
+              <w:rPr>
+                <w:rFonts w:eastAsia="Times New Roman"/>
+                <w:color w:val="000000"/>
+                <w:sz w:val="22"/>
+              </w:rPr>
+            </w:pPr>
+            <w:bookmarkStart w:id="0" w:name="_GoBack"/>
+            <w:bookmarkEnd w:id="0"/>
+            <w:r>
+              <w:rPr>
+                <w:rFonts w:eastAsia="Times New Roman"/>
+                <w:color w:val="000000"/>
+                <w:sz w:val="22"/>
+              </w:rPr>
+              <w:t> </w:t>
+            </w:r>
+          </w:p>
+        </w:tc>
+        <w:tc>
+          <w:tcPr>
+            <w:tcW w:w="1678" w:type="dxa"/>
+            <w:tcBorders>
+              <w:top w:val="nil"/>
+              <w:left w:val="nil"/>
+              <w:bottom w:val="single" w:sz="4" w:space="0" w:color="auto"/>
+              <w:right w:val="single" w:sz="4" w:space="0" w:color="auto"/>
+            </w:tcBorders>
+            <w:shd w:val="clear" w:color="auto" w:fill="auto"/>
+            <w:noWrap/>
+            <w:vAlign w:val="bottom"/>
+            <w:hideMark/>
+          </w:tcPr>
+          <w:p>
+            <w:pPr>
+              <w:spacing w:after="0" w:line="240" w:lineRule="auto"/>
+              <w:jc w:val="center"/>
               <w:rPr>
                 <w:rFonts w:eastAsia="Times New Roman"/>
                 <w:b/>
@@ -189,18 +217,18 @@
                 <w:color w:val="000000"/>
                 <w:sz w:val="22"/>
               </w:rPr>
-              <w:t> </w:t>
-            </w:r>
-          </w:p>
-        </w:tc>
-        <w:tc>
-          <w:tcPr>
-            <w:tcW w:w="1816" w:type="dxa"/>
+              <w:t>Total</w:t>
+            </w:r>
+          </w:p>
+        </w:tc>
+        <w:tc>
+          <w:tcPr>
+            <w:tcW w:w="2049" w:type="dxa"/>
             <w:tcBorders>
               <w:top w:val="nil"/>
               <w:left w:val="nil"/>
               <w:bottom w:val="single" w:sz="4" w:space="0" w:color="auto"/>
-              <w:right w:val="single" w:sz="4" w:space="0" w:color="auto"/>
+              <w:right w:val="nil"/>
             </w:tcBorders>
             <w:shd w:val="clear" w:color="auto" w:fill="auto"/>
             <w:noWrap/>
@@ -227,13 +255,13 @@
                 <w:color w:val="000000"/>
                 <w:sz w:val="22"/>
               </w:rPr>
-              <w:t>Total</w:t>
-            </w:r>
-          </w:p>
-        </w:tc>
-        <w:tc>
-          <w:tcPr>
-            <w:tcW w:w="2082" w:type="dxa"/>
+              <w:t>Hard drugs = Yes</w:t>
+            </w:r>
+          </w:p>
+        </w:tc>
+        <w:tc>
+          <w:tcPr>
+            <w:tcW w:w="1940" w:type="dxa"/>
             <w:tcBorders>
               <w:top w:val="nil"/>
               <w:left w:val="nil"/>
@@ -265,102 +293,19 @@
                 <w:color w:val="000000"/>
                 <w:sz w:val="22"/>
               </w:rPr>
-              <w:t>Hard drugs = Yes</w:t>
-            </w:r>
-          </w:p>
-          <w:p>
-            <w:pPr>
-              <w:spacing w:after="0" w:line="240" w:lineRule="auto"/>
-              <w:jc w:val="center"/>
-              <w:rPr>
-                <w:rFonts w:eastAsia="Times New Roman"/>
-                <w:b/>
-                <w:bCs/>
-                <w:color w:val="000000"/>
-                <w:sz w:val="22"/>
-              </w:rPr>
-            </w:pPr>
-            <w:r>
-              <w:rPr>
-                <w:rFonts w:eastAsia="Times New Roman"/>
-                <w:b/>
-                <w:bCs/>
-                <w:color w:val="000000"/>
-                <w:sz w:val="22"/>
-              </w:rPr>
-              <w:t xml:space="preserve">(n = </w:t>
-            </w:r>
-            <w:r>
-              <w:rPr>
-                <w:rFonts w:eastAsia="Times New Roman"/>
-                <w:b/>
-                <w:bCs/>
-                <w:color w:val="000000"/>
-                <w:sz w:val="22"/>
-              </w:rPr>
-              <w:t>39)</w:t>
-            </w:r>
-          </w:p>
-        </w:tc>
-        <w:tc>
-          <w:tcPr>
-            <w:tcW w:w="1971" w:type="dxa"/>
-            <w:tcBorders>
-              <w:top w:val="nil"/>
-              <w:left w:val="nil"/>
-              <w:bottom w:val="single" w:sz="4" w:space="0" w:color="auto"/>
-              <w:right w:val="nil"/>
-            </w:tcBorders>
-            <w:shd w:val="clear" w:color="auto" w:fill="auto"/>
-            <w:noWrap/>
-            <w:vAlign w:val="bottom"/>
-            <w:hideMark/>
-          </w:tcPr>
-          <w:p>
-            <w:pPr>
-              <w:spacing w:after="0" w:line="240" w:lineRule="auto"/>
-              <w:jc w:val="center"/>
-              <w:rPr>
-                <w:rFonts w:eastAsia="Times New Roman"/>
-                <w:b/>
-                <w:bCs/>
-                <w:color w:val="000000"/>
-                <w:sz w:val="22"/>
-              </w:rPr>
-            </w:pPr>
-            <w:r>
-              <w:rPr>
-                <w:rFonts w:eastAsia="Times New Roman"/>
-                <w:b/>
-                <w:bCs/>
-                <w:color w:val="000000"/>
-                <w:sz w:val="22"/>
-              </w:rPr>
               <w:t>Hard drugs = No</w:t>
             </w:r>
-            <w:r>
-              <w:rPr>
-                <w:rFonts w:eastAsia="Times New Roman"/>
-                <w:b/>
-                <w:bCs/>
-                <w:color w:val="000000"/>
-                <w:sz w:val="22"/>
-              </w:rPr>
-              <w:t xml:space="preserve"> (n = 437)</w:t>
-            </w:r>
-            <w:bookmarkStart w:id="0" w:name="_GoBack"/>
-            <w:bookmarkEnd w:id="0"/>
           </w:p>
         </w:tc>
       </w:tr>
       <w:tr>
         <w:trPr>
-          <w:trHeight w:val="321"/>
+          <w:trHeight w:val="312"/>
           <w:jc w:val="center"/>
         </w:trPr>
         <w:tc>
           <w:tcPr>
-            <w:tcW w:w="3938" w:type="dxa"/>
+            <w:tcW w:w="3875" w:type="dxa"/>
             <w:tcBorders>
               <w:top w:val="nil"/>
               <w:left w:val="nil"/>
@@ -397,7 +342,7 @@
         </w:tc>
         <w:tc>
           <w:tcPr>
-            <w:tcW w:w="1816" w:type="dxa"/>
+            <w:tcW w:w="1678" w:type="dxa"/>
             <w:tcBorders>
               <w:top w:val="nil"/>
               <w:left w:val="nil"/>
@@ -431,7 +376,7 @@
         </w:tc>
         <w:tc>
           <w:tcPr>
-            <w:tcW w:w="2082" w:type="dxa"/>
+            <w:tcW w:w="2049" w:type="dxa"/>
             <w:tcBorders>
               <w:top w:val="nil"/>
               <w:left w:val="nil"/>
@@ -465,7 +410,7 @@
         </w:tc>
         <w:tc>
           <w:tcPr>
-            <w:tcW w:w="1971" w:type="dxa"/>
+            <w:tcW w:w="1940" w:type="dxa"/>
             <w:tcBorders>
               <w:top w:val="nil"/>
               <w:left w:val="nil"/>
@@ -500,12 +445,12 @@
       </w:tr>
       <w:tr>
         <w:trPr>
-          <w:trHeight w:val="321"/>
+          <w:trHeight w:val="312"/>
           <w:jc w:val="center"/>
         </w:trPr>
         <w:tc>
           <w:tcPr>
-            <w:tcW w:w="3938" w:type="dxa"/>
+            <w:tcW w:w="3875" w:type="dxa"/>
             <w:tcBorders>
               <w:top w:val="nil"/>
               <w:left w:val="nil"/>
@@ -542,7 +487,7 @@
         </w:tc>
         <w:tc>
           <w:tcPr>
-            <w:tcW w:w="1816" w:type="dxa"/>
+            <w:tcW w:w="1678" w:type="dxa"/>
             <w:tcBorders>
               <w:top w:val="nil"/>
               <w:left w:val="nil"/>
@@ -576,7 +521,7 @@
         </w:tc>
         <w:tc>
           <w:tcPr>
-            <w:tcW w:w="2082" w:type="dxa"/>
+            <w:tcW w:w="2049" w:type="dxa"/>
             <w:tcBorders>
               <w:top w:val="nil"/>
               <w:left w:val="nil"/>
@@ -610,7 +555,7 @@
         </w:tc>
         <w:tc>
           <w:tcPr>
-            <w:tcW w:w="1971" w:type="dxa"/>
+            <w:tcW w:w="1940" w:type="dxa"/>
             <w:tcBorders>
               <w:top w:val="nil"/>
               <w:left w:val="nil"/>
@@ -645,12 +590,12 @@
       </w:tr>
       <w:tr>
         <w:trPr>
-          <w:trHeight w:val="321"/>
+          <w:trHeight w:val="312"/>
           <w:jc w:val="center"/>
         </w:trPr>
         <w:tc>
           <w:tcPr>
-            <w:tcW w:w="3938" w:type="dxa"/>
+            <w:tcW w:w="3875" w:type="dxa"/>
             <w:tcBorders>
               <w:top w:val="nil"/>
               <w:left w:val="nil"/>
@@ -687,7 +632,7 @@
         </w:tc>
         <w:tc>
           <w:tcPr>
-            <w:tcW w:w="1816" w:type="dxa"/>
+            <w:tcW w:w="1678" w:type="dxa"/>
             <w:tcBorders>
               <w:top w:val="nil"/>
               <w:left w:val="nil"/>
@@ -721,7 +666,7 @@
         </w:tc>
         <w:tc>
           <w:tcPr>
-            <w:tcW w:w="2082" w:type="dxa"/>
+            <w:tcW w:w="2049" w:type="dxa"/>
             <w:tcBorders>
               <w:top w:val="nil"/>
               <w:left w:val="nil"/>
@@ -755,7 +700,7 @@
         </w:tc>
         <w:tc>
           <w:tcPr>
-            <w:tcW w:w="1971" w:type="dxa"/>
+            <w:tcW w:w="1940" w:type="dxa"/>
             <w:tcBorders>
               <w:top w:val="nil"/>
               <w:left w:val="nil"/>
@@ -790,12 +735,12 @@
       </w:tr>
       <w:tr>
         <w:trPr>
-          <w:trHeight w:val="321"/>
+          <w:trHeight w:val="312"/>
           <w:jc w:val="center"/>
         </w:trPr>
         <w:tc>
           <w:tcPr>
-            <w:tcW w:w="3938" w:type="dxa"/>
+            <w:tcW w:w="3875" w:type="dxa"/>
             <w:tcBorders>
               <w:top w:val="nil"/>
               <w:left w:val="nil"/>
@@ -829,7 +774,7 @@
         </w:tc>
         <w:tc>
           <w:tcPr>
-            <w:tcW w:w="1816" w:type="dxa"/>
+            <w:tcW w:w="1678" w:type="dxa"/>
             <w:tcBorders>
               <w:top w:val="nil"/>
               <w:left w:val="nil"/>
@@ -863,7 +808,7 @@
         </w:tc>
         <w:tc>
           <w:tcPr>
-            <w:tcW w:w="2082" w:type="dxa"/>
+            <w:tcW w:w="2049" w:type="dxa"/>
             <w:tcBorders>
               <w:top w:val="nil"/>
               <w:left w:val="nil"/>
@@ -897,7 +842,7 @@
         </w:tc>
         <w:tc>
           <w:tcPr>
-            <w:tcW w:w="1971" w:type="dxa"/>
+            <w:tcW w:w="1940" w:type="dxa"/>
             <w:tcBorders>
               <w:top w:val="nil"/>
               <w:left w:val="nil"/>
@@ -932,12 +877,12 @@
       </w:tr>
       <w:tr>
         <w:trPr>
-          <w:trHeight w:val="321"/>
+          <w:trHeight w:val="312"/>
           <w:jc w:val="center"/>
         </w:trPr>
         <w:tc>
           <w:tcPr>
-            <w:tcW w:w="3938" w:type="dxa"/>
+            <w:tcW w:w="3875" w:type="dxa"/>
             <w:tcBorders>
               <w:top w:val="nil"/>
               <w:left w:val="nil"/>
@@ -971,7 +916,7 @@
         </w:tc>
         <w:tc>
           <w:tcPr>
-            <w:tcW w:w="1816" w:type="dxa"/>
+            <w:tcW w:w="1678" w:type="dxa"/>
             <w:tcBorders>
               <w:top w:val="nil"/>
               <w:left w:val="nil"/>
@@ -1005,7 +950,7 @@
         </w:tc>
         <w:tc>
           <w:tcPr>
-            <w:tcW w:w="2082" w:type="dxa"/>
+            <w:tcW w:w="2049" w:type="dxa"/>
             <w:tcBorders>
               <w:top w:val="nil"/>
               <w:left w:val="nil"/>
@@ -1039,7 +984,7 @@
         </w:tc>
         <w:tc>
           <w:tcPr>
-            <w:tcW w:w="1971" w:type="dxa"/>
+            <w:tcW w:w="1940" w:type="dxa"/>
             <w:tcBorders>
               <w:top w:val="nil"/>
               <w:left w:val="nil"/>
@@ -1074,12 +1019,12 @@
       </w:tr>
       <w:tr>
         <w:trPr>
-          <w:trHeight w:val="321"/>
+          <w:trHeight w:val="312"/>
           <w:jc w:val="center"/>
         </w:trPr>
         <w:tc>
           <w:tcPr>
-            <w:tcW w:w="3938" w:type="dxa"/>
+            <w:tcW w:w="3875" w:type="dxa"/>
             <w:tcBorders>
               <w:top w:val="nil"/>
               <w:left w:val="nil"/>
@@ -1116,7 +1061,7 @@
         </w:tc>
         <w:tc>
           <w:tcPr>
-            <w:tcW w:w="1816" w:type="dxa"/>
+            <w:tcW w:w="1678" w:type="dxa"/>
             <w:tcBorders>
               <w:top w:val="nil"/>
               <w:left w:val="nil"/>
@@ -1150,33 +1095,33 @@
         </w:tc>
         <w:tc>
           <w:tcPr>
-            <w:tcW w:w="2082" w:type="dxa"/>
-            <w:tcBorders>
-              <w:top w:val="nil"/>
-              <w:left w:val="nil"/>
-              <w:bottom w:val="nil"/>
-              <w:right w:val="nil"/>
-            </w:tcBorders>
-            <w:shd w:val="clear" w:color="auto" w:fill="auto"/>
-            <w:noWrap/>
-            <w:vAlign w:val="bottom"/>
-            <w:hideMark/>
-          </w:tcPr>
-          <w:p>
-            <w:pPr>
-              <w:spacing w:after="0" w:line="240" w:lineRule="auto"/>
-              <w:jc w:val="center"/>
-              <w:rPr>
-                <w:rFonts w:eastAsia="Times New Roman"/>
-                <w:color w:val="000000"/>
-                <w:sz w:val="22"/>
-              </w:rPr>
-            </w:pPr>
-          </w:p>
-        </w:tc>
-        <w:tc>
-          <w:tcPr>
-            <w:tcW w:w="1971" w:type="dxa"/>
+            <w:tcW w:w="2049" w:type="dxa"/>
+            <w:tcBorders>
+              <w:top w:val="nil"/>
+              <w:left w:val="nil"/>
+              <w:bottom w:val="nil"/>
+              <w:right w:val="nil"/>
+            </w:tcBorders>
+            <w:shd w:val="clear" w:color="auto" w:fill="auto"/>
+            <w:noWrap/>
+            <w:vAlign w:val="bottom"/>
+            <w:hideMark/>
+          </w:tcPr>
+          <w:p>
+            <w:pPr>
+              <w:spacing w:after="0" w:line="240" w:lineRule="auto"/>
+              <w:jc w:val="center"/>
+              <w:rPr>
+                <w:rFonts w:eastAsia="Times New Roman"/>
+                <w:color w:val="000000"/>
+                <w:sz w:val="22"/>
+              </w:rPr>
+            </w:pPr>
+          </w:p>
+        </w:tc>
+        <w:tc>
+          <w:tcPr>
+            <w:tcW w:w="1940" w:type="dxa"/>
             <w:tcBorders>
               <w:top w:val="nil"/>
               <w:left w:val="nil"/>
@@ -1203,12 +1148,12 @@
       </w:tr>
       <w:tr>
         <w:trPr>
-          <w:trHeight w:val="321"/>
+          <w:trHeight w:val="312"/>
           <w:jc w:val="center"/>
         </w:trPr>
         <w:tc>
           <w:tcPr>
-            <w:tcW w:w="3938" w:type="dxa"/>
+            <w:tcW w:w="3875" w:type="dxa"/>
             <w:tcBorders>
               <w:top w:val="nil"/>
               <w:left w:val="nil"/>
@@ -1242,7 +1187,7 @@
         </w:tc>
         <w:tc>
           <w:tcPr>
-            <w:tcW w:w="1816" w:type="dxa"/>
+            <w:tcW w:w="1678" w:type="dxa"/>
             <w:tcBorders>
               <w:top w:val="nil"/>
               <w:left w:val="nil"/>
@@ -1276,7 +1221,7 @@
         </w:tc>
         <w:tc>
           <w:tcPr>
-            <w:tcW w:w="2082" w:type="dxa"/>
+            <w:tcW w:w="2049" w:type="dxa"/>
             <w:tcBorders>
               <w:top w:val="nil"/>
               <w:left w:val="nil"/>
@@ -1310,7 +1255,7 @@
         </w:tc>
         <w:tc>
           <w:tcPr>
-            <w:tcW w:w="1971" w:type="dxa"/>
+            <w:tcW w:w="1940" w:type="dxa"/>
             <w:tcBorders>
               <w:top w:val="nil"/>
               <w:left w:val="nil"/>
@@ -1345,12 +1290,12 @@
       </w:tr>
       <w:tr>
         <w:trPr>
-          <w:trHeight w:val="321"/>
+          <w:trHeight w:val="312"/>
           <w:jc w:val="center"/>
         </w:trPr>
         <w:tc>
           <w:tcPr>
-            <w:tcW w:w="3938" w:type="dxa"/>
+            <w:tcW w:w="3875" w:type="dxa"/>
             <w:tcBorders>
               <w:top w:val="nil"/>
               <w:left w:val="nil"/>
@@ -1384,7 +1329,7 @@
         </w:tc>
         <w:tc>
           <w:tcPr>
-            <w:tcW w:w="1816" w:type="dxa"/>
+            <w:tcW w:w="1678" w:type="dxa"/>
             <w:tcBorders>
               <w:top w:val="nil"/>
               <w:left w:val="nil"/>
@@ -1418,7 +1363,7 @@
         </w:tc>
         <w:tc>
           <w:tcPr>
-            <w:tcW w:w="2082" w:type="dxa"/>
+            <w:tcW w:w="2049" w:type="dxa"/>
             <w:tcBorders>
               <w:top w:val="nil"/>
               <w:left w:val="nil"/>
@@ -1452,7 +1397,7 @@
         </w:tc>
         <w:tc>
           <w:tcPr>
-            <w:tcW w:w="1971" w:type="dxa"/>
+            <w:tcW w:w="1940" w:type="dxa"/>
             <w:tcBorders>
               <w:top w:val="nil"/>
               <w:left w:val="nil"/>
@@ -1487,12 +1432,12 @@
       </w:tr>
       <w:tr>
         <w:trPr>
-          <w:trHeight w:val="321"/>
+          <w:trHeight w:val="312"/>
           <w:jc w:val="center"/>
         </w:trPr>
         <w:tc>
           <w:tcPr>
-            <w:tcW w:w="3938" w:type="dxa"/>
+            <w:tcW w:w="3875" w:type="dxa"/>
             <w:tcBorders>
               <w:top w:val="nil"/>
               <w:left w:val="nil"/>
@@ -1523,13 +1468,13 @@
                 <w:color w:val="000000"/>
                 <w:sz w:val="22"/>
               </w:rPr>
-              <w:t>Income level at baseline</w:t>
-            </w:r>
-          </w:p>
-        </w:tc>
-        <w:tc>
-          <w:tcPr>
-            <w:tcW w:w="1816" w:type="dxa"/>
+              <w:t>Marijuana use at baseline</w:t>
+            </w:r>
+          </w:p>
+        </w:tc>
+        <w:tc>
+          <w:tcPr>
+            <w:tcW w:w="1678" w:type="dxa"/>
             <w:tcBorders>
               <w:top w:val="nil"/>
               <w:left w:val="nil"/>
@@ -1563,7 +1508,7 @@
         </w:tc>
         <w:tc>
           <w:tcPr>
-            <w:tcW w:w="2082" w:type="dxa"/>
+            <w:tcW w:w="2049" w:type="dxa"/>
             <w:tcBorders>
               <w:top w:val="nil"/>
               <w:left w:val="nil"/>
@@ -1597,7 +1542,7 @@
         </w:tc>
         <w:tc>
           <w:tcPr>
-            <w:tcW w:w="1971" w:type="dxa"/>
+            <w:tcW w:w="1940" w:type="dxa"/>
             <w:tcBorders>
               <w:top w:val="nil"/>
               <w:left w:val="nil"/>
@@ -1632,12 +1577,12 @@
       </w:tr>
       <w:tr>
         <w:trPr>
-          <w:trHeight w:val="321"/>
+          <w:trHeight w:val="312"/>
           <w:jc w:val="center"/>
         </w:trPr>
         <w:tc>
           <w:tcPr>
-            <w:tcW w:w="3938" w:type="dxa"/>
+            <w:tcW w:w="3875" w:type="dxa"/>
             <w:tcBorders>
               <w:top w:val="nil"/>
               <w:left w:val="nil"/>
@@ -1665,121 +1610,121 @@
                 <w:color w:val="000000"/>
                 <w:sz w:val="22"/>
               </w:rPr>
-              <w:t>&lt; $10,000</w:t>
-            </w:r>
-          </w:p>
-        </w:tc>
-        <w:tc>
-          <w:tcPr>
-            <w:tcW w:w="1816" w:type="dxa"/>
-            <w:tcBorders>
-              <w:top w:val="nil"/>
-              <w:left w:val="nil"/>
-              <w:bottom w:val="nil"/>
-              <w:right w:val="single" w:sz="4" w:space="0" w:color="auto"/>
-            </w:tcBorders>
-            <w:shd w:val="clear" w:color="auto" w:fill="auto"/>
-            <w:noWrap/>
-            <w:vAlign w:val="bottom"/>
-            <w:hideMark/>
-          </w:tcPr>
-          <w:p>
-            <w:pPr>
-              <w:spacing w:after="0" w:line="240" w:lineRule="auto"/>
-              <w:jc w:val="center"/>
-              <w:rPr>
-                <w:rFonts w:eastAsia="Times New Roman"/>
-                <w:color w:val="000000"/>
-                <w:sz w:val="22"/>
-              </w:rPr>
-            </w:pPr>
-            <w:r>
-              <w:rPr>
-                <w:rFonts w:eastAsia="Times New Roman"/>
-                <w:color w:val="000000"/>
-                <w:sz w:val="22"/>
-              </w:rPr>
-              <w:t>99 (20.8)</w:t>
-            </w:r>
-          </w:p>
-        </w:tc>
-        <w:tc>
-          <w:tcPr>
-            <w:tcW w:w="2082" w:type="dxa"/>
-            <w:tcBorders>
-              <w:top w:val="nil"/>
-              <w:left w:val="nil"/>
-              <w:bottom w:val="nil"/>
-              <w:right w:val="nil"/>
-            </w:tcBorders>
-            <w:shd w:val="clear" w:color="auto" w:fill="auto"/>
-            <w:noWrap/>
-            <w:vAlign w:val="bottom"/>
-            <w:hideMark/>
-          </w:tcPr>
-          <w:p>
-            <w:pPr>
-              <w:spacing w:after="0" w:line="240" w:lineRule="auto"/>
-              <w:jc w:val="center"/>
-              <w:rPr>
-                <w:rFonts w:eastAsia="Times New Roman"/>
-                <w:color w:val="000000"/>
-                <w:sz w:val="22"/>
-              </w:rPr>
-            </w:pPr>
-            <w:r>
-              <w:rPr>
-                <w:rFonts w:eastAsia="Times New Roman"/>
-                <w:color w:val="000000"/>
-                <w:sz w:val="22"/>
-              </w:rPr>
-              <w:t>14 (35.9)</w:t>
-            </w:r>
-          </w:p>
-        </w:tc>
-        <w:tc>
-          <w:tcPr>
-            <w:tcW w:w="1971" w:type="dxa"/>
-            <w:tcBorders>
-              <w:top w:val="nil"/>
-              <w:left w:val="nil"/>
-              <w:bottom w:val="nil"/>
-              <w:right w:val="nil"/>
-            </w:tcBorders>
-            <w:shd w:val="clear" w:color="auto" w:fill="auto"/>
-            <w:noWrap/>
-            <w:vAlign w:val="bottom"/>
-            <w:hideMark/>
-          </w:tcPr>
-          <w:p>
-            <w:pPr>
-              <w:spacing w:after="0" w:line="240" w:lineRule="auto"/>
-              <w:jc w:val="center"/>
-              <w:rPr>
-                <w:rFonts w:eastAsia="Times New Roman"/>
-                <w:color w:val="000000"/>
-                <w:sz w:val="22"/>
-              </w:rPr>
-            </w:pPr>
-            <w:r>
-              <w:rPr>
-                <w:rFonts w:eastAsia="Times New Roman"/>
-                <w:color w:val="000000"/>
-                <w:sz w:val="22"/>
-              </w:rPr>
-              <w:t>85 (20.24)</w:t>
+              <w:t>Yes</w:t>
+            </w:r>
+          </w:p>
+        </w:tc>
+        <w:tc>
+          <w:tcPr>
+            <w:tcW w:w="1678" w:type="dxa"/>
+            <w:tcBorders>
+              <w:top w:val="nil"/>
+              <w:left w:val="nil"/>
+              <w:bottom w:val="nil"/>
+              <w:right w:val="single" w:sz="4" w:space="0" w:color="auto"/>
+            </w:tcBorders>
+            <w:shd w:val="clear" w:color="auto" w:fill="auto"/>
+            <w:noWrap/>
+            <w:vAlign w:val="bottom"/>
+            <w:hideMark/>
+          </w:tcPr>
+          <w:p>
+            <w:pPr>
+              <w:spacing w:after="0" w:line="240" w:lineRule="auto"/>
+              <w:jc w:val="center"/>
+              <w:rPr>
+                <w:rFonts w:eastAsia="Times New Roman"/>
+                <w:color w:val="000000"/>
+                <w:sz w:val="22"/>
+              </w:rPr>
+            </w:pPr>
+            <w:r>
+              <w:rPr>
+                <w:rFonts w:eastAsia="Times New Roman"/>
+                <w:color w:val="000000"/>
+                <w:sz w:val="22"/>
+              </w:rPr>
+              <w:t>194 (40.76)</w:t>
+            </w:r>
+          </w:p>
+        </w:tc>
+        <w:tc>
+          <w:tcPr>
+            <w:tcW w:w="2049" w:type="dxa"/>
+            <w:tcBorders>
+              <w:top w:val="nil"/>
+              <w:left w:val="nil"/>
+              <w:bottom w:val="nil"/>
+              <w:right w:val="nil"/>
+            </w:tcBorders>
+            <w:shd w:val="clear" w:color="auto" w:fill="auto"/>
+            <w:noWrap/>
+            <w:vAlign w:val="bottom"/>
+            <w:hideMark/>
+          </w:tcPr>
+          <w:p>
+            <w:pPr>
+              <w:spacing w:after="0" w:line="240" w:lineRule="auto"/>
+              <w:jc w:val="center"/>
+              <w:rPr>
+                <w:rFonts w:eastAsia="Times New Roman"/>
+                <w:color w:val="000000"/>
+                <w:sz w:val="22"/>
+              </w:rPr>
+            </w:pPr>
+            <w:r>
+              <w:rPr>
+                <w:rFonts w:eastAsia="Times New Roman"/>
+                <w:color w:val="000000"/>
+                <w:sz w:val="22"/>
+              </w:rPr>
+              <w:t>12 (30.77)</w:t>
+            </w:r>
+          </w:p>
+        </w:tc>
+        <w:tc>
+          <w:tcPr>
+            <w:tcW w:w="1940" w:type="dxa"/>
+            <w:tcBorders>
+              <w:top w:val="nil"/>
+              <w:left w:val="nil"/>
+              <w:bottom w:val="nil"/>
+              <w:right w:val="nil"/>
+            </w:tcBorders>
+            <w:shd w:val="clear" w:color="auto" w:fill="auto"/>
+            <w:noWrap/>
+            <w:vAlign w:val="bottom"/>
+            <w:hideMark/>
+          </w:tcPr>
+          <w:p>
+            <w:pPr>
+              <w:spacing w:after="0" w:line="240" w:lineRule="auto"/>
+              <w:jc w:val="center"/>
+              <w:rPr>
+                <w:rFonts w:eastAsia="Times New Roman"/>
+                <w:color w:val="000000"/>
+                <w:sz w:val="22"/>
+              </w:rPr>
+            </w:pPr>
+            <w:r>
+              <w:rPr>
+                <w:rFonts w:eastAsia="Times New Roman"/>
+                <w:color w:val="000000"/>
+                <w:sz w:val="22"/>
+              </w:rPr>
+              <w:t>182 (41.65)</w:t>
             </w:r>
           </w:p>
         </w:tc>
       </w:tr>
       <w:tr>
         <w:trPr>
-          <w:trHeight w:val="321"/>
+          <w:trHeight w:val="312"/>
           <w:jc w:val="center"/>
         </w:trPr>
         <w:tc>
           <w:tcPr>
-            <w:tcW w:w="3938" w:type="dxa"/>
+            <w:tcW w:w="3875" w:type="dxa"/>
             <w:tcBorders>
               <w:top w:val="nil"/>
               <w:left w:val="nil"/>
@@ -1807,408 +1752,392 @@
                 <w:color w:val="000000"/>
                 <w:sz w:val="22"/>
               </w:rPr>
-              <w:t>$10,000 - $40,000</w:t>
-            </w:r>
-          </w:p>
-        </w:tc>
-        <w:tc>
-          <w:tcPr>
-            <w:tcW w:w="1816" w:type="dxa"/>
-            <w:tcBorders>
-              <w:top w:val="nil"/>
-              <w:left w:val="nil"/>
-              <w:bottom w:val="nil"/>
-              <w:right w:val="single" w:sz="4" w:space="0" w:color="auto"/>
-            </w:tcBorders>
-            <w:shd w:val="clear" w:color="000000" w:fill="F2F2F2"/>
-            <w:noWrap/>
-            <w:vAlign w:val="bottom"/>
-            <w:hideMark/>
-          </w:tcPr>
-          <w:p>
-            <w:pPr>
-              <w:spacing w:after="0" w:line="240" w:lineRule="auto"/>
-              <w:jc w:val="center"/>
-              <w:rPr>
-                <w:rFonts w:eastAsia="Times New Roman"/>
-                <w:color w:val="000000"/>
-                <w:sz w:val="22"/>
-              </w:rPr>
-            </w:pPr>
-            <w:r>
-              <w:rPr>
-                <w:rFonts w:eastAsia="Times New Roman"/>
-                <w:color w:val="000000"/>
-                <w:sz w:val="22"/>
-              </w:rPr>
-              <w:t>196 (41.18)</w:t>
-            </w:r>
-          </w:p>
-        </w:tc>
-        <w:tc>
-          <w:tcPr>
-            <w:tcW w:w="2082" w:type="dxa"/>
-            <w:tcBorders>
-              <w:top w:val="nil"/>
-              <w:left w:val="nil"/>
-              <w:bottom w:val="nil"/>
-              <w:right w:val="nil"/>
-            </w:tcBorders>
-            <w:shd w:val="clear" w:color="000000" w:fill="F2F2F2"/>
-            <w:noWrap/>
-            <w:vAlign w:val="bottom"/>
-            <w:hideMark/>
-          </w:tcPr>
-          <w:p>
-            <w:pPr>
-              <w:spacing w:after="0" w:line="240" w:lineRule="auto"/>
-              <w:jc w:val="center"/>
-              <w:rPr>
-                <w:rFonts w:eastAsia="Times New Roman"/>
-                <w:color w:val="000000"/>
-                <w:sz w:val="22"/>
-              </w:rPr>
-            </w:pPr>
-            <w:r>
-              <w:rPr>
-                <w:rFonts w:eastAsia="Times New Roman"/>
-                <w:color w:val="000000"/>
-                <w:sz w:val="22"/>
-              </w:rPr>
-              <w:t>16 (41.03)</w:t>
-            </w:r>
-          </w:p>
-        </w:tc>
-        <w:tc>
-          <w:tcPr>
-            <w:tcW w:w="1971" w:type="dxa"/>
-            <w:tcBorders>
-              <w:top w:val="nil"/>
-              <w:left w:val="nil"/>
-              <w:bottom w:val="nil"/>
-              <w:right w:val="nil"/>
-            </w:tcBorders>
-            <w:shd w:val="clear" w:color="000000" w:fill="F2F2F2"/>
-            <w:noWrap/>
-            <w:vAlign w:val="bottom"/>
-            <w:hideMark/>
-          </w:tcPr>
-          <w:p>
-            <w:pPr>
-              <w:spacing w:after="0" w:line="240" w:lineRule="auto"/>
-              <w:jc w:val="center"/>
-              <w:rPr>
-                <w:rFonts w:eastAsia="Times New Roman"/>
-                <w:color w:val="000000"/>
-                <w:sz w:val="22"/>
-              </w:rPr>
-            </w:pPr>
-            <w:r>
-              <w:rPr>
-                <w:rFonts w:eastAsia="Times New Roman"/>
-                <w:color w:val="000000"/>
-                <w:sz w:val="22"/>
-              </w:rPr>
-              <w:t>180 (42.86)</w:t>
+              <w:t>No</w:t>
+            </w:r>
+          </w:p>
+        </w:tc>
+        <w:tc>
+          <w:tcPr>
+            <w:tcW w:w="1678" w:type="dxa"/>
+            <w:tcBorders>
+              <w:top w:val="nil"/>
+              <w:left w:val="nil"/>
+              <w:bottom w:val="nil"/>
+              <w:right w:val="single" w:sz="4" w:space="0" w:color="auto"/>
+            </w:tcBorders>
+            <w:shd w:val="clear" w:color="000000" w:fill="F2F2F2"/>
+            <w:noWrap/>
+            <w:vAlign w:val="bottom"/>
+            <w:hideMark/>
+          </w:tcPr>
+          <w:p>
+            <w:pPr>
+              <w:spacing w:after="0" w:line="240" w:lineRule="auto"/>
+              <w:jc w:val="center"/>
+              <w:rPr>
+                <w:rFonts w:eastAsia="Times New Roman"/>
+                <w:color w:val="000000"/>
+                <w:sz w:val="22"/>
+              </w:rPr>
+            </w:pPr>
+            <w:r>
+              <w:rPr>
+                <w:rFonts w:eastAsia="Times New Roman"/>
+                <w:color w:val="000000"/>
+                <w:sz w:val="22"/>
+              </w:rPr>
+              <w:t>282 (59.24)</w:t>
+            </w:r>
+          </w:p>
+        </w:tc>
+        <w:tc>
+          <w:tcPr>
+            <w:tcW w:w="2049" w:type="dxa"/>
+            <w:tcBorders>
+              <w:top w:val="nil"/>
+              <w:left w:val="nil"/>
+              <w:bottom w:val="nil"/>
+              <w:right w:val="nil"/>
+            </w:tcBorders>
+            <w:shd w:val="clear" w:color="000000" w:fill="F2F2F2"/>
+            <w:noWrap/>
+            <w:vAlign w:val="bottom"/>
+            <w:hideMark/>
+          </w:tcPr>
+          <w:p>
+            <w:pPr>
+              <w:spacing w:after="0" w:line="240" w:lineRule="auto"/>
+              <w:jc w:val="center"/>
+              <w:rPr>
+                <w:rFonts w:eastAsia="Times New Roman"/>
+                <w:color w:val="000000"/>
+                <w:sz w:val="22"/>
+              </w:rPr>
+            </w:pPr>
+            <w:r>
+              <w:rPr>
+                <w:rFonts w:eastAsia="Times New Roman"/>
+                <w:color w:val="000000"/>
+                <w:sz w:val="22"/>
+              </w:rPr>
+              <w:t>27 (69.23)</w:t>
+            </w:r>
+          </w:p>
+        </w:tc>
+        <w:tc>
+          <w:tcPr>
+            <w:tcW w:w="1940" w:type="dxa"/>
+            <w:tcBorders>
+              <w:top w:val="nil"/>
+              <w:left w:val="nil"/>
+              <w:bottom w:val="nil"/>
+              <w:right w:val="nil"/>
+            </w:tcBorders>
+            <w:shd w:val="clear" w:color="000000" w:fill="F2F2F2"/>
+            <w:noWrap/>
+            <w:vAlign w:val="bottom"/>
+            <w:hideMark/>
+          </w:tcPr>
+          <w:p>
+            <w:pPr>
+              <w:spacing w:after="0" w:line="240" w:lineRule="auto"/>
+              <w:jc w:val="center"/>
+              <w:rPr>
+                <w:rFonts w:eastAsia="Times New Roman"/>
+                <w:color w:val="000000"/>
+                <w:sz w:val="22"/>
+              </w:rPr>
+            </w:pPr>
+            <w:r>
+              <w:rPr>
+                <w:rFonts w:eastAsia="Times New Roman"/>
+                <w:color w:val="000000"/>
+                <w:sz w:val="22"/>
+              </w:rPr>
+              <w:t>255 (58.35)</w:t>
             </w:r>
           </w:p>
         </w:tc>
       </w:tr>
       <w:tr>
         <w:trPr>
-          <w:trHeight w:val="321"/>
+          <w:trHeight w:val="312"/>
           <w:jc w:val="center"/>
         </w:trPr>
         <w:tc>
           <w:tcPr>
-            <w:tcW w:w="3938" w:type="dxa"/>
-            <w:tcBorders>
-              <w:top w:val="nil"/>
-              <w:left w:val="nil"/>
-              <w:bottom w:val="nil"/>
-              <w:right w:val="single" w:sz="4" w:space="0" w:color="auto"/>
-            </w:tcBorders>
-            <w:shd w:val="clear" w:color="auto" w:fill="auto"/>
-            <w:noWrap/>
-            <w:vAlign w:val="bottom"/>
-            <w:hideMark/>
-          </w:tcPr>
-          <w:p>
-            <w:pPr>
-              <w:spacing w:after="0" w:line="240" w:lineRule="auto"/>
-              <w:ind w:firstLineChars="300" w:firstLine="660"/>
-              <w:rPr>
-                <w:rFonts w:eastAsia="Times New Roman"/>
-                <w:color w:val="000000"/>
-                <w:sz w:val="22"/>
-              </w:rPr>
-            </w:pPr>
-            <w:r>
-              <w:rPr>
-                <w:rFonts w:eastAsia="Times New Roman"/>
-                <w:color w:val="000000"/>
-                <w:sz w:val="22"/>
-              </w:rPr>
-              <w:t>&gt; $40,000</w:t>
-            </w:r>
-          </w:p>
-        </w:tc>
-        <w:tc>
-          <w:tcPr>
-            <w:tcW w:w="1816" w:type="dxa"/>
-            <w:tcBorders>
-              <w:top w:val="nil"/>
-              <w:left w:val="nil"/>
-              <w:bottom w:val="nil"/>
-              <w:right w:val="single" w:sz="4" w:space="0" w:color="auto"/>
-            </w:tcBorders>
-            <w:shd w:val="clear" w:color="auto" w:fill="auto"/>
-            <w:noWrap/>
-            <w:vAlign w:val="bottom"/>
-            <w:hideMark/>
-          </w:tcPr>
-          <w:p>
-            <w:pPr>
-              <w:spacing w:after="0" w:line="240" w:lineRule="auto"/>
-              <w:jc w:val="center"/>
-              <w:rPr>
-                <w:rFonts w:eastAsia="Times New Roman"/>
-                <w:color w:val="000000"/>
-                <w:sz w:val="22"/>
-              </w:rPr>
-            </w:pPr>
-            <w:r>
-              <w:rPr>
-                <w:rFonts w:eastAsia="Times New Roman"/>
-                <w:color w:val="000000"/>
-                <w:sz w:val="22"/>
-              </w:rPr>
-              <w:t>164 (34.45)</w:t>
-            </w:r>
-          </w:p>
-        </w:tc>
-        <w:tc>
-          <w:tcPr>
-            <w:tcW w:w="2082" w:type="dxa"/>
-            <w:tcBorders>
-              <w:top w:val="nil"/>
-              <w:left w:val="nil"/>
-              <w:bottom w:val="nil"/>
-              <w:right w:val="nil"/>
-            </w:tcBorders>
-            <w:shd w:val="clear" w:color="auto" w:fill="auto"/>
-            <w:noWrap/>
-            <w:vAlign w:val="bottom"/>
-            <w:hideMark/>
-          </w:tcPr>
-          <w:p>
-            <w:pPr>
-              <w:spacing w:after="0" w:line="240" w:lineRule="auto"/>
-              <w:jc w:val="center"/>
-              <w:rPr>
-                <w:rFonts w:eastAsia="Times New Roman"/>
-                <w:color w:val="000000"/>
-                <w:sz w:val="22"/>
-              </w:rPr>
-            </w:pPr>
-            <w:r>
-              <w:rPr>
-                <w:rFonts w:eastAsia="Times New Roman"/>
-                <w:color w:val="000000"/>
-                <w:sz w:val="22"/>
-              </w:rPr>
-              <w:t>9 (23.08)</w:t>
-            </w:r>
-          </w:p>
-        </w:tc>
-        <w:tc>
-          <w:tcPr>
-            <w:tcW w:w="1971" w:type="dxa"/>
-            <w:tcBorders>
-              <w:top w:val="nil"/>
-              <w:left w:val="nil"/>
-              <w:bottom w:val="nil"/>
-              <w:right w:val="nil"/>
-            </w:tcBorders>
-            <w:shd w:val="clear" w:color="auto" w:fill="auto"/>
-            <w:noWrap/>
-            <w:vAlign w:val="bottom"/>
-            <w:hideMark/>
-          </w:tcPr>
-          <w:p>
-            <w:pPr>
-              <w:spacing w:after="0" w:line="240" w:lineRule="auto"/>
-              <w:jc w:val="center"/>
-              <w:rPr>
-                <w:rFonts w:eastAsia="Times New Roman"/>
-                <w:color w:val="000000"/>
-                <w:sz w:val="22"/>
-              </w:rPr>
-            </w:pPr>
-            <w:r>
-              <w:rPr>
-                <w:rFonts w:eastAsia="Times New Roman"/>
-                <w:color w:val="000000"/>
-                <w:sz w:val="22"/>
-              </w:rPr>
-              <w:t>155 (36.9)</w:t>
-            </w:r>
+            <w:tcW w:w="3875" w:type="dxa"/>
+            <w:tcBorders>
+              <w:top w:val="nil"/>
+              <w:left w:val="nil"/>
+              <w:bottom w:val="nil"/>
+              <w:right w:val="single" w:sz="4" w:space="0" w:color="auto"/>
+            </w:tcBorders>
+            <w:shd w:val="clear" w:color="auto" w:fill="auto"/>
+            <w:noWrap/>
+            <w:vAlign w:val="bottom"/>
+            <w:hideMark/>
+          </w:tcPr>
+          <w:p>
+            <w:pPr>
+              <w:spacing w:after="0" w:line="240" w:lineRule="auto"/>
+              <w:rPr>
+                <w:rFonts w:eastAsia="Times New Roman"/>
+                <w:b/>
+                <w:bCs/>
+                <w:color w:val="000000"/>
+                <w:sz w:val="22"/>
+              </w:rPr>
+            </w:pPr>
+            <w:r>
+              <w:rPr>
+                <w:rFonts w:eastAsia="Times New Roman"/>
+                <w:b/>
+                <w:bCs/>
+                <w:color w:val="000000"/>
+                <w:sz w:val="22"/>
+              </w:rPr>
+              <w:t>Income level at baseline</w:t>
+            </w:r>
+          </w:p>
+        </w:tc>
+        <w:tc>
+          <w:tcPr>
+            <w:tcW w:w="1678" w:type="dxa"/>
+            <w:tcBorders>
+              <w:top w:val="nil"/>
+              <w:left w:val="nil"/>
+              <w:bottom w:val="nil"/>
+              <w:right w:val="single" w:sz="4" w:space="0" w:color="auto"/>
+            </w:tcBorders>
+            <w:shd w:val="clear" w:color="auto" w:fill="auto"/>
+            <w:noWrap/>
+            <w:vAlign w:val="bottom"/>
+            <w:hideMark/>
+          </w:tcPr>
+          <w:p>
+            <w:pPr>
+              <w:spacing w:after="0" w:line="240" w:lineRule="auto"/>
+              <w:jc w:val="center"/>
+              <w:rPr>
+                <w:rFonts w:eastAsia="Times New Roman"/>
+                <w:color w:val="000000"/>
+                <w:sz w:val="22"/>
+              </w:rPr>
+            </w:pPr>
+            <w:r>
+              <w:rPr>
+                <w:rFonts w:eastAsia="Times New Roman"/>
+                <w:color w:val="000000"/>
+                <w:sz w:val="22"/>
+              </w:rPr>
+              <w:t> </w:t>
+            </w:r>
+          </w:p>
+        </w:tc>
+        <w:tc>
+          <w:tcPr>
+            <w:tcW w:w="2049" w:type="dxa"/>
+            <w:tcBorders>
+              <w:top w:val="nil"/>
+              <w:left w:val="nil"/>
+              <w:bottom w:val="nil"/>
+              <w:right w:val="nil"/>
+            </w:tcBorders>
+            <w:shd w:val="clear" w:color="auto" w:fill="auto"/>
+            <w:noWrap/>
+            <w:vAlign w:val="bottom"/>
+            <w:hideMark/>
+          </w:tcPr>
+          <w:p>
+            <w:pPr>
+              <w:spacing w:after="0" w:line="240" w:lineRule="auto"/>
+              <w:jc w:val="center"/>
+              <w:rPr>
+                <w:rFonts w:eastAsia="Times New Roman"/>
+                <w:color w:val="000000"/>
+                <w:sz w:val="22"/>
+              </w:rPr>
+            </w:pPr>
+          </w:p>
+        </w:tc>
+        <w:tc>
+          <w:tcPr>
+            <w:tcW w:w="1940" w:type="dxa"/>
+            <w:tcBorders>
+              <w:top w:val="nil"/>
+              <w:left w:val="nil"/>
+              <w:bottom w:val="nil"/>
+              <w:right w:val="nil"/>
+            </w:tcBorders>
+            <w:shd w:val="clear" w:color="auto" w:fill="auto"/>
+            <w:noWrap/>
+            <w:vAlign w:val="bottom"/>
+            <w:hideMark/>
+          </w:tcPr>
+          <w:p>
+            <w:pPr>
+              <w:spacing w:after="0" w:line="240" w:lineRule="auto"/>
+              <w:jc w:val="center"/>
+              <w:rPr>
+                <w:rFonts w:eastAsia="Times New Roman"/>
+                <w:sz w:val="20"/>
+                <w:szCs w:val="20"/>
+              </w:rPr>
+            </w:pPr>
           </w:p>
         </w:tc>
       </w:tr>
       <w:tr>
         <w:trPr>
-          <w:trHeight w:val="321"/>
+          <w:trHeight w:val="312"/>
           <w:jc w:val="center"/>
         </w:trPr>
         <w:tc>
           <w:tcPr>
-            <w:tcW w:w="3938" w:type="dxa"/>
-            <w:tcBorders>
-              <w:top w:val="nil"/>
-              <w:left w:val="nil"/>
-              <w:bottom w:val="nil"/>
-              <w:right w:val="single" w:sz="4" w:space="0" w:color="auto"/>
-            </w:tcBorders>
-            <w:shd w:val="clear" w:color="000000" w:fill="F2F2F2"/>
-            <w:noWrap/>
-            <w:vAlign w:val="bottom"/>
-            <w:hideMark/>
-          </w:tcPr>
-          <w:p>
-            <w:pPr>
-              <w:spacing w:after="0" w:line="240" w:lineRule="auto"/>
-              <w:rPr>
-                <w:rFonts w:eastAsia="Times New Roman"/>
-                <w:b/>
-                <w:bCs/>
-                <w:color w:val="000000"/>
-                <w:sz w:val="22"/>
-              </w:rPr>
-            </w:pPr>
-            <w:r>
-              <w:rPr>
-                <w:rFonts w:eastAsia="Times New Roman"/>
-                <w:b/>
-                <w:bCs/>
-                <w:color w:val="000000"/>
-                <w:sz w:val="22"/>
-              </w:rPr>
-              <w:t>Education at baseline</w:t>
-            </w:r>
-          </w:p>
-        </w:tc>
-        <w:tc>
-          <w:tcPr>
-            <w:tcW w:w="1816" w:type="dxa"/>
-            <w:tcBorders>
-              <w:top w:val="nil"/>
-              <w:left w:val="nil"/>
-              <w:bottom w:val="nil"/>
-              <w:right w:val="single" w:sz="4" w:space="0" w:color="auto"/>
-            </w:tcBorders>
-            <w:shd w:val="clear" w:color="000000" w:fill="F2F2F2"/>
-            <w:noWrap/>
-            <w:vAlign w:val="bottom"/>
-            <w:hideMark/>
-          </w:tcPr>
-          <w:p>
-            <w:pPr>
-              <w:spacing w:after="0" w:line="240" w:lineRule="auto"/>
-              <w:jc w:val="center"/>
-              <w:rPr>
-                <w:rFonts w:eastAsia="Times New Roman"/>
-                <w:color w:val="000000"/>
-                <w:sz w:val="22"/>
-              </w:rPr>
-            </w:pPr>
-            <w:r>
-              <w:rPr>
-                <w:rFonts w:eastAsia="Times New Roman"/>
-                <w:color w:val="000000"/>
-                <w:sz w:val="22"/>
-              </w:rPr>
-              <w:t> </w:t>
-            </w:r>
-          </w:p>
-        </w:tc>
-        <w:tc>
-          <w:tcPr>
-            <w:tcW w:w="2082" w:type="dxa"/>
-            <w:tcBorders>
-              <w:top w:val="nil"/>
-              <w:left w:val="nil"/>
-              <w:bottom w:val="nil"/>
-              <w:right w:val="nil"/>
-            </w:tcBorders>
-            <w:shd w:val="clear" w:color="000000" w:fill="F2F2F2"/>
-            <w:noWrap/>
-            <w:vAlign w:val="bottom"/>
-            <w:hideMark/>
-          </w:tcPr>
-          <w:p>
-            <w:pPr>
-              <w:spacing w:after="0" w:line="240" w:lineRule="auto"/>
-              <w:jc w:val="center"/>
-              <w:rPr>
-                <w:rFonts w:eastAsia="Times New Roman"/>
-                <w:color w:val="000000"/>
-                <w:sz w:val="22"/>
-              </w:rPr>
-            </w:pPr>
-            <w:r>
-              <w:rPr>
-                <w:rFonts w:eastAsia="Times New Roman"/>
-                <w:color w:val="000000"/>
-                <w:sz w:val="22"/>
-              </w:rPr>
-              <w:t> </w:t>
-            </w:r>
-          </w:p>
-        </w:tc>
-        <w:tc>
-          <w:tcPr>
-            <w:tcW w:w="1971" w:type="dxa"/>
-            <w:tcBorders>
-              <w:top w:val="nil"/>
-              <w:left w:val="nil"/>
-              <w:bottom w:val="nil"/>
-              <w:right w:val="nil"/>
-            </w:tcBorders>
-            <w:shd w:val="clear" w:color="000000" w:fill="F2F2F2"/>
-            <w:noWrap/>
-            <w:vAlign w:val="bottom"/>
-            <w:hideMark/>
-          </w:tcPr>
-          <w:p>
-            <w:pPr>
-              <w:spacing w:after="0" w:line="240" w:lineRule="auto"/>
-              <w:jc w:val="center"/>
-              <w:rPr>
-                <w:rFonts w:eastAsia="Times New Roman"/>
-                <w:color w:val="000000"/>
-                <w:sz w:val="22"/>
-              </w:rPr>
-            </w:pPr>
-            <w:r>
-              <w:rPr>
-                <w:rFonts w:eastAsia="Times New Roman"/>
-                <w:color w:val="000000"/>
-                <w:sz w:val="22"/>
-              </w:rPr>
-              <w:t> </w:t>
+            <w:tcW w:w="3875" w:type="dxa"/>
+            <w:tcBorders>
+              <w:top w:val="nil"/>
+              <w:left w:val="nil"/>
+              <w:bottom w:val="nil"/>
+              <w:right w:val="single" w:sz="4" w:space="0" w:color="auto"/>
+            </w:tcBorders>
+            <w:shd w:val="clear" w:color="000000" w:fill="F2F2F2"/>
+            <w:noWrap/>
+            <w:vAlign w:val="bottom"/>
+            <w:hideMark/>
+          </w:tcPr>
+          <w:p>
+            <w:pPr>
+              <w:spacing w:after="0" w:line="240" w:lineRule="auto"/>
+              <w:ind w:firstLineChars="300" w:firstLine="660"/>
+              <w:rPr>
+                <w:rFonts w:eastAsia="Times New Roman"/>
+                <w:color w:val="000000"/>
+                <w:sz w:val="22"/>
+              </w:rPr>
+            </w:pPr>
+            <w:r>
+              <w:rPr>
+                <w:rFonts w:eastAsia="Times New Roman"/>
+                <w:color w:val="000000"/>
+                <w:sz w:val="22"/>
+              </w:rPr>
+              <w:t>&lt; $10,000</w:t>
+            </w:r>
+          </w:p>
+        </w:tc>
+        <w:tc>
+          <w:tcPr>
+            <w:tcW w:w="1678" w:type="dxa"/>
+            <w:tcBorders>
+              <w:top w:val="nil"/>
+              <w:left w:val="nil"/>
+              <w:bottom w:val="nil"/>
+              <w:right w:val="single" w:sz="4" w:space="0" w:color="auto"/>
+            </w:tcBorders>
+            <w:shd w:val="clear" w:color="000000" w:fill="F2F2F2"/>
+            <w:noWrap/>
+            <w:vAlign w:val="bottom"/>
+            <w:hideMark/>
+          </w:tcPr>
+          <w:p>
+            <w:pPr>
+              <w:spacing w:after="0" w:line="240" w:lineRule="auto"/>
+              <w:jc w:val="center"/>
+              <w:rPr>
+                <w:rFonts w:eastAsia="Times New Roman"/>
+                <w:color w:val="000000"/>
+                <w:sz w:val="22"/>
+              </w:rPr>
+            </w:pPr>
+            <w:r>
+              <w:rPr>
+                <w:rFonts w:eastAsia="Times New Roman"/>
+                <w:color w:val="000000"/>
+                <w:sz w:val="22"/>
+              </w:rPr>
+              <w:t>99 (20.8)</w:t>
+            </w:r>
+          </w:p>
+        </w:tc>
+        <w:tc>
+          <w:tcPr>
+            <w:tcW w:w="2049" w:type="dxa"/>
+            <w:tcBorders>
+              <w:top w:val="nil"/>
+              <w:left w:val="nil"/>
+              <w:bottom w:val="nil"/>
+              <w:right w:val="nil"/>
+            </w:tcBorders>
+            <w:shd w:val="clear" w:color="000000" w:fill="F2F2F2"/>
+            <w:noWrap/>
+            <w:vAlign w:val="bottom"/>
+            <w:hideMark/>
+          </w:tcPr>
+          <w:p>
+            <w:pPr>
+              <w:spacing w:after="0" w:line="240" w:lineRule="auto"/>
+              <w:jc w:val="center"/>
+              <w:rPr>
+                <w:rFonts w:eastAsia="Times New Roman"/>
+                <w:color w:val="000000"/>
+                <w:sz w:val="22"/>
+              </w:rPr>
+            </w:pPr>
+            <w:r>
+              <w:rPr>
+                <w:rFonts w:eastAsia="Times New Roman"/>
+                <w:color w:val="000000"/>
+                <w:sz w:val="22"/>
+              </w:rPr>
+              <w:t>14 (35.9)</w:t>
+            </w:r>
+          </w:p>
+        </w:tc>
+        <w:tc>
+          <w:tcPr>
+            <w:tcW w:w="1940" w:type="dxa"/>
+            <w:tcBorders>
+              <w:top w:val="nil"/>
+              <w:left w:val="nil"/>
+              <w:bottom w:val="nil"/>
+              <w:right w:val="nil"/>
+            </w:tcBorders>
+            <w:shd w:val="clear" w:color="000000" w:fill="F2F2F2"/>
+            <w:noWrap/>
+            <w:vAlign w:val="bottom"/>
+            <w:hideMark/>
+          </w:tcPr>
+          <w:p>
+            <w:pPr>
+              <w:spacing w:after="0" w:line="240" w:lineRule="auto"/>
+              <w:jc w:val="center"/>
+              <w:rPr>
+                <w:rFonts w:eastAsia="Times New Roman"/>
+                <w:color w:val="000000"/>
+                <w:sz w:val="22"/>
+              </w:rPr>
+            </w:pPr>
+            <w:r>
+              <w:rPr>
+                <w:rFonts w:eastAsia="Times New Roman"/>
+                <w:color w:val="000000"/>
+                <w:sz w:val="22"/>
+              </w:rPr>
+              <w:t>85 (20.24)</w:t>
             </w:r>
           </w:p>
         </w:tc>
       </w:tr>
       <w:tr>
         <w:trPr>
-          <w:trHeight w:val="321"/>
+          <w:trHeight w:val="312"/>
           <w:jc w:val="center"/>
         </w:trPr>
         <w:tc>
           <w:tcPr>
-            <w:tcW w:w="3938" w:type="dxa"/>
+            <w:tcW w:w="3875" w:type="dxa"/>
             <w:tcBorders>
               <w:top w:val="nil"/>
               <w:left w:val="nil"/>
@@ -2236,47 +2165,47 @@
                 <w:color w:val="000000"/>
                 <w:sz w:val="22"/>
               </w:rPr>
-              <w:t>HS or less</w:t>
-            </w:r>
-          </w:p>
-        </w:tc>
-        <w:tc>
-          <w:tcPr>
-            <w:tcW w:w="1816" w:type="dxa"/>
-            <w:tcBorders>
-              <w:top w:val="nil"/>
-              <w:left w:val="nil"/>
-              <w:bottom w:val="nil"/>
-              <w:right w:val="single" w:sz="4" w:space="0" w:color="auto"/>
-            </w:tcBorders>
-            <w:shd w:val="clear" w:color="auto" w:fill="auto"/>
-            <w:noWrap/>
-            <w:vAlign w:val="bottom"/>
-            <w:hideMark/>
-          </w:tcPr>
-          <w:p>
-            <w:pPr>
-              <w:spacing w:after="0" w:line="240" w:lineRule="auto"/>
-              <w:jc w:val="center"/>
-              <w:rPr>
-                <w:rFonts w:eastAsia="Times New Roman"/>
-                <w:color w:val="000000"/>
-                <w:sz w:val="22"/>
-              </w:rPr>
-            </w:pPr>
-            <w:r>
-              <w:rPr>
-                <w:rFonts w:eastAsia="Times New Roman"/>
-                <w:color w:val="000000"/>
-                <w:sz w:val="22"/>
-              </w:rPr>
-              <w:t>101 (21.22)</w:t>
-            </w:r>
-          </w:p>
-        </w:tc>
-        <w:tc>
-          <w:tcPr>
-            <w:tcW w:w="2082" w:type="dxa"/>
+              <w:t>$10,000 - $40,000</w:t>
+            </w:r>
+          </w:p>
+        </w:tc>
+        <w:tc>
+          <w:tcPr>
+            <w:tcW w:w="1678" w:type="dxa"/>
+            <w:tcBorders>
+              <w:top w:val="nil"/>
+              <w:left w:val="nil"/>
+              <w:bottom w:val="nil"/>
+              <w:right w:val="single" w:sz="4" w:space="0" w:color="auto"/>
+            </w:tcBorders>
+            <w:shd w:val="clear" w:color="auto" w:fill="auto"/>
+            <w:noWrap/>
+            <w:vAlign w:val="bottom"/>
+            <w:hideMark/>
+          </w:tcPr>
+          <w:p>
+            <w:pPr>
+              <w:spacing w:after="0" w:line="240" w:lineRule="auto"/>
+              <w:jc w:val="center"/>
+              <w:rPr>
+                <w:rFonts w:eastAsia="Times New Roman"/>
+                <w:color w:val="000000"/>
+                <w:sz w:val="22"/>
+              </w:rPr>
+            </w:pPr>
+            <w:r>
+              <w:rPr>
+                <w:rFonts w:eastAsia="Times New Roman"/>
+                <w:color w:val="000000"/>
+                <w:sz w:val="22"/>
+              </w:rPr>
+              <w:t>196 (41.18)</w:t>
+            </w:r>
+          </w:p>
+        </w:tc>
+        <w:tc>
+          <w:tcPr>
+            <w:tcW w:w="2049" w:type="dxa"/>
             <w:tcBorders>
               <w:top w:val="nil"/>
               <w:left w:val="nil"/>
@@ -2310,47 +2239,47 @@
         </w:tc>
         <w:tc>
           <w:tcPr>
-            <w:tcW w:w="1971" w:type="dxa"/>
-            <w:tcBorders>
-              <w:top w:val="nil"/>
-              <w:left w:val="nil"/>
-              <w:bottom w:val="nil"/>
-              <w:right w:val="nil"/>
-            </w:tcBorders>
-            <w:shd w:val="clear" w:color="auto" w:fill="auto"/>
-            <w:noWrap/>
-            <w:vAlign w:val="bottom"/>
-            <w:hideMark/>
-          </w:tcPr>
-          <w:p>
-            <w:pPr>
-              <w:spacing w:after="0" w:line="240" w:lineRule="auto"/>
-              <w:jc w:val="center"/>
-              <w:rPr>
-                <w:rFonts w:eastAsia="Times New Roman"/>
-                <w:color w:val="000000"/>
-                <w:sz w:val="22"/>
-              </w:rPr>
-            </w:pPr>
-            <w:r>
-              <w:rPr>
-                <w:rFonts w:eastAsia="Times New Roman"/>
-                <w:color w:val="000000"/>
-                <w:sz w:val="22"/>
-              </w:rPr>
-              <w:t>85 (19.45)</w:t>
+            <w:tcW w:w="1940" w:type="dxa"/>
+            <w:tcBorders>
+              <w:top w:val="nil"/>
+              <w:left w:val="nil"/>
+              <w:bottom w:val="nil"/>
+              <w:right w:val="nil"/>
+            </w:tcBorders>
+            <w:shd w:val="clear" w:color="auto" w:fill="auto"/>
+            <w:noWrap/>
+            <w:vAlign w:val="bottom"/>
+            <w:hideMark/>
+          </w:tcPr>
+          <w:p>
+            <w:pPr>
+              <w:spacing w:after="0" w:line="240" w:lineRule="auto"/>
+              <w:jc w:val="center"/>
+              <w:rPr>
+                <w:rFonts w:eastAsia="Times New Roman"/>
+                <w:color w:val="000000"/>
+                <w:sz w:val="22"/>
+              </w:rPr>
+            </w:pPr>
+            <w:r>
+              <w:rPr>
+                <w:rFonts w:eastAsia="Times New Roman"/>
+                <w:color w:val="000000"/>
+                <w:sz w:val="22"/>
+              </w:rPr>
+              <w:t>180 (42.86)</w:t>
             </w:r>
           </w:p>
         </w:tc>
       </w:tr>
       <w:tr>
         <w:trPr>
-          <w:trHeight w:val="321"/>
+          <w:trHeight w:val="312"/>
           <w:jc w:val="center"/>
         </w:trPr>
         <w:tc>
           <w:tcPr>
-            <w:tcW w:w="3938" w:type="dxa"/>
+            <w:tcW w:w="3875" w:type="dxa"/>
             <w:tcBorders>
               <w:top w:val="nil"/>
               <w:left w:val="nil"/>
@@ -2378,121 +2307,121 @@
                 <w:color w:val="000000"/>
                 <w:sz w:val="22"/>
               </w:rPr>
-              <w:t>&gt;HS</w:t>
-            </w:r>
-          </w:p>
-        </w:tc>
-        <w:tc>
-          <w:tcPr>
-            <w:tcW w:w="1816" w:type="dxa"/>
-            <w:tcBorders>
-              <w:top w:val="nil"/>
-              <w:left w:val="nil"/>
-              <w:bottom w:val="nil"/>
-              <w:right w:val="single" w:sz="4" w:space="0" w:color="auto"/>
-            </w:tcBorders>
-            <w:shd w:val="clear" w:color="000000" w:fill="F2F2F2"/>
-            <w:noWrap/>
-            <w:vAlign w:val="bottom"/>
-            <w:hideMark/>
-          </w:tcPr>
-          <w:p>
-            <w:pPr>
-              <w:spacing w:after="0" w:line="240" w:lineRule="auto"/>
-              <w:jc w:val="center"/>
-              <w:rPr>
-                <w:rFonts w:eastAsia="Times New Roman"/>
-                <w:color w:val="000000"/>
-                <w:sz w:val="22"/>
-              </w:rPr>
-            </w:pPr>
-            <w:r>
-              <w:rPr>
-                <w:rFonts w:eastAsia="Times New Roman"/>
-                <w:color w:val="000000"/>
-                <w:sz w:val="22"/>
-              </w:rPr>
-              <w:t>375 (78.78)</w:t>
-            </w:r>
-          </w:p>
-        </w:tc>
-        <w:tc>
-          <w:tcPr>
-            <w:tcW w:w="2082" w:type="dxa"/>
-            <w:tcBorders>
-              <w:top w:val="nil"/>
-              <w:left w:val="nil"/>
-              <w:bottom w:val="nil"/>
-              <w:right w:val="nil"/>
-            </w:tcBorders>
-            <w:shd w:val="clear" w:color="000000" w:fill="F2F2F2"/>
-            <w:noWrap/>
-            <w:vAlign w:val="bottom"/>
-            <w:hideMark/>
-          </w:tcPr>
-          <w:p>
-            <w:pPr>
-              <w:spacing w:after="0" w:line="240" w:lineRule="auto"/>
-              <w:jc w:val="center"/>
-              <w:rPr>
-                <w:rFonts w:eastAsia="Times New Roman"/>
-                <w:color w:val="000000"/>
-                <w:sz w:val="22"/>
-              </w:rPr>
-            </w:pPr>
-            <w:r>
-              <w:rPr>
-                <w:rFonts w:eastAsia="Times New Roman"/>
-                <w:color w:val="000000"/>
-                <w:sz w:val="22"/>
-              </w:rPr>
-              <w:t>23 (58.97)</w:t>
-            </w:r>
-          </w:p>
-        </w:tc>
-        <w:tc>
-          <w:tcPr>
-            <w:tcW w:w="1971" w:type="dxa"/>
-            <w:tcBorders>
-              <w:top w:val="nil"/>
-              <w:left w:val="nil"/>
-              <w:bottom w:val="nil"/>
-              <w:right w:val="nil"/>
-            </w:tcBorders>
-            <w:shd w:val="clear" w:color="000000" w:fill="F2F2F2"/>
-            <w:noWrap/>
-            <w:vAlign w:val="bottom"/>
-            <w:hideMark/>
-          </w:tcPr>
-          <w:p>
-            <w:pPr>
-              <w:spacing w:after="0" w:line="240" w:lineRule="auto"/>
-              <w:jc w:val="center"/>
-              <w:rPr>
-                <w:rFonts w:eastAsia="Times New Roman"/>
-                <w:color w:val="000000"/>
-                <w:sz w:val="22"/>
-              </w:rPr>
-            </w:pPr>
-            <w:r>
-              <w:rPr>
-                <w:rFonts w:eastAsia="Times New Roman"/>
-                <w:color w:val="000000"/>
-                <w:sz w:val="22"/>
-              </w:rPr>
-              <w:t>352 (80.55)</w:t>
+              <w:t>&gt; $40,000</w:t>
+            </w:r>
+          </w:p>
+        </w:tc>
+        <w:tc>
+          <w:tcPr>
+            <w:tcW w:w="1678" w:type="dxa"/>
+            <w:tcBorders>
+              <w:top w:val="nil"/>
+              <w:left w:val="nil"/>
+              <w:bottom w:val="nil"/>
+              <w:right w:val="single" w:sz="4" w:space="0" w:color="auto"/>
+            </w:tcBorders>
+            <w:shd w:val="clear" w:color="000000" w:fill="F2F2F2"/>
+            <w:noWrap/>
+            <w:vAlign w:val="bottom"/>
+            <w:hideMark/>
+          </w:tcPr>
+          <w:p>
+            <w:pPr>
+              <w:spacing w:after="0" w:line="240" w:lineRule="auto"/>
+              <w:jc w:val="center"/>
+              <w:rPr>
+                <w:rFonts w:eastAsia="Times New Roman"/>
+                <w:color w:val="000000"/>
+                <w:sz w:val="22"/>
+              </w:rPr>
+            </w:pPr>
+            <w:r>
+              <w:rPr>
+                <w:rFonts w:eastAsia="Times New Roman"/>
+                <w:color w:val="000000"/>
+                <w:sz w:val="22"/>
+              </w:rPr>
+              <w:t>164 (34.45)</w:t>
+            </w:r>
+          </w:p>
+        </w:tc>
+        <w:tc>
+          <w:tcPr>
+            <w:tcW w:w="2049" w:type="dxa"/>
+            <w:tcBorders>
+              <w:top w:val="nil"/>
+              <w:left w:val="nil"/>
+              <w:bottom w:val="nil"/>
+              <w:right w:val="nil"/>
+            </w:tcBorders>
+            <w:shd w:val="clear" w:color="000000" w:fill="F2F2F2"/>
+            <w:noWrap/>
+            <w:vAlign w:val="bottom"/>
+            <w:hideMark/>
+          </w:tcPr>
+          <w:p>
+            <w:pPr>
+              <w:spacing w:after="0" w:line="240" w:lineRule="auto"/>
+              <w:jc w:val="center"/>
+              <w:rPr>
+                <w:rFonts w:eastAsia="Times New Roman"/>
+                <w:color w:val="000000"/>
+                <w:sz w:val="22"/>
+              </w:rPr>
+            </w:pPr>
+            <w:r>
+              <w:rPr>
+                <w:rFonts w:eastAsia="Times New Roman"/>
+                <w:color w:val="000000"/>
+                <w:sz w:val="22"/>
+              </w:rPr>
+              <w:t>9 (23.08)</w:t>
+            </w:r>
+          </w:p>
+        </w:tc>
+        <w:tc>
+          <w:tcPr>
+            <w:tcW w:w="1940" w:type="dxa"/>
+            <w:tcBorders>
+              <w:top w:val="nil"/>
+              <w:left w:val="nil"/>
+              <w:bottom w:val="nil"/>
+              <w:right w:val="nil"/>
+            </w:tcBorders>
+            <w:shd w:val="clear" w:color="000000" w:fill="F2F2F2"/>
+            <w:noWrap/>
+            <w:vAlign w:val="bottom"/>
+            <w:hideMark/>
+          </w:tcPr>
+          <w:p>
+            <w:pPr>
+              <w:spacing w:after="0" w:line="240" w:lineRule="auto"/>
+              <w:jc w:val="center"/>
+              <w:rPr>
+                <w:rFonts w:eastAsia="Times New Roman"/>
+                <w:color w:val="000000"/>
+                <w:sz w:val="22"/>
+              </w:rPr>
+            </w:pPr>
+            <w:r>
+              <w:rPr>
+                <w:rFonts w:eastAsia="Times New Roman"/>
+                <w:color w:val="000000"/>
+                <w:sz w:val="22"/>
+              </w:rPr>
+              <w:t>155 (36.9)</w:t>
             </w:r>
           </w:p>
         </w:tc>
       </w:tr>
       <w:tr>
         <w:trPr>
-          <w:trHeight w:val="321"/>
+          <w:trHeight w:val="312"/>
           <w:jc w:val="center"/>
         </w:trPr>
         <w:tc>
           <w:tcPr>
-            <w:tcW w:w="3938" w:type="dxa"/>
+            <w:tcW w:w="3875" w:type="dxa"/>
             <w:tcBorders>
               <w:top w:val="nil"/>
               <w:left w:val="nil"/>
@@ -2523,13 +2452,13 @@
                 <w:color w:val="000000"/>
                 <w:sz w:val="22"/>
               </w:rPr>
-              <w:t>Adherence at 2 years</w:t>
-            </w:r>
-          </w:p>
-        </w:tc>
-        <w:tc>
-          <w:tcPr>
-            <w:tcW w:w="1816" w:type="dxa"/>
+              <w:t>Education at baseline</w:t>
+            </w:r>
+          </w:p>
+        </w:tc>
+        <w:tc>
+          <w:tcPr>
+            <w:tcW w:w="1678" w:type="dxa"/>
             <w:tcBorders>
               <w:top w:val="nil"/>
               <w:left w:val="nil"/>
@@ -2563,33 +2492,33 @@
         </w:tc>
         <w:tc>
           <w:tcPr>
-            <w:tcW w:w="2082" w:type="dxa"/>
-            <w:tcBorders>
-              <w:top w:val="nil"/>
-              <w:left w:val="nil"/>
-              <w:bottom w:val="nil"/>
-              <w:right w:val="nil"/>
-            </w:tcBorders>
-            <w:shd w:val="clear" w:color="auto" w:fill="auto"/>
-            <w:noWrap/>
-            <w:vAlign w:val="bottom"/>
-            <w:hideMark/>
-          </w:tcPr>
-          <w:p>
-            <w:pPr>
-              <w:spacing w:after="0" w:line="240" w:lineRule="auto"/>
-              <w:jc w:val="center"/>
-              <w:rPr>
-                <w:rFonts w:eastAsia="Times New Roman"/>
-                <w:color w:val="000000"/>
-                <w:sz w:val="22"/>
-              </w:rPr>
-            </w:pPr>
-          </w:p>
-        </w:tc>
-        <w:tc>
-          <w:tcPr>
-            <w:tcW w:w="1971" w:type="dxa"/>
+            <w:tcW w:w="2049" w:type="dxa"/>
+            <w:tcBorders>
+              <w:top w:val="nil"/>
+              <w:left w:val="nil"/>
+              <w:bottom w:val="nil"/>
+              <w:right w:val="nil"/>
+            </w:tcBorders>
+            <w:shd w:val="clear" w:color="auto" w:fill="auto"/>
+            <w:noWrap/>
+            <w:vAlign w:val="bottom"/>
+            <w:hideMark/>
+          </w:tcPr>
+          <w:p>
+            <w:pPr>
+              <w:spacing w:after="0" w:line="240" w:lineRule="auto"/>
+              <w:jc w:val="center"/>
+              <w:rPr>
+                <w:rFonts w:eastAsia="Times New Roman"/>
+                <w:color w:val="000000"/>
+                <w:sz w:val="22"/>
+              </w:rPr>
+            </w:pPr>
+          </w:p>
+        </w:tc>
+        <w:tc>
+          <w:tcPr>
+            <w:tcW w:w="1940" w:type="dxa"/>
             <w:tcBorders>
               <w:top w:val="nil"/>
               <w:left w:val="nil"/>
@@ -2616,12 +2545,12 @@
       </w:tr>
       <w:tr>
         <w:trPr>
-          <w:trHeight w:val="321"/>
+          <w:trHeight w:val="312"/>
           <w:jc w:val="center"/>
         </w:trPr>
         <w:tc>
           <w:tcPr>
-            <w:tcW w:w="3938" w:type="dxa"/>
+            <w:tcW w:w="3875" w:type="dxa"/>
             <w:tcBorders>
               <w:top w:val="nil"/>
               <w:left w:val="nil"/>
@@ -2649,121 +2578,121 @@
                 <w:color w:val="000000"/>
                 <w:sz w:val="22"/>
               </w:rPr>
-              <w:t>&lt;95%</w:t>
-            </w:r>
-          </w:p>
-        </w:tc>
-        <w:tc>
-          <w:tcPr>
-            <w:tcW w:w="1816" w:type="dxa"/>
-            <w:tcBorders>
-              <w:top w:val="nil"/>
-              <w:left w:val="nil"/>
-              <w:bottom w:val="nil"/>
-              <w:right w:val="single" w:sz="4" w:space="0" w:color="auto"/>
-            </w:tcBorders>
-            <w:shd w:val="clear" w:color="000000" w:fill="F2F2F2"/>
-            <w:noWrap/>
-            <w:vAlign w:val="bottom"/>
-            <w:hideMark/>
-          </w:tcPr>
-          <w:p>
-            <w:pPr>
-              <w:spacing w:after="0" w:line="240" w:lineRule="auto"/>
-              <w:jc w:val="center"/>
-              <w:rPr>
-                <w:rFonts w:eastAsia="Times New Roman"/>
-                <w:color w:val="000000"/>
-                <w:sz w:val="22"/>
-              </w:rPr>
-            </w:pPr>
-            <w:r>
-              <w:rPr>
-                <w:rFonts w:eastAsia="Times New Roman"/>
-                <w:color w:val="000000"/>
-                <w:sz w:val="22"/>
-              </w:rPr>
-              <w:t>50 (10.5)</w:t>
-            </w:r>
-          </w:p>
-        </w:tc>
-        <w:tc>
-          <w:tcPr>
-            <w:tcW w:w="2082" w:type="dxa"/>
-            <w:tcBorders>
-              <w:top w:val="nil"/>
-              <w:left w:val="nil"/>
-              <w:bottom w:val="nil"/>
-              <w:right w:val="nil"/>
-            </w:tcBorders>
-            <w:shd w:val="clear" w:color="000000" w:fill="F2F2F2"/>
-            <w:noWrap/>
-            <w:vAlign w:val="bottom"/>
-            <w:hideMark/>
-          </w:tcPr>
-          <w:p>
-            <w:pPr>
-              <w:spacing w:after="0" w:line="240" w:lineRule="auto"/>
-              <w:jc w:val="center"/>
-              <w:rPr>
-                <w:rFonts w:eastAsia="Times New Roman"/>
-                <w:color w:val="000000"/>
-                <w:sz w:val="22"/>
-              </w:rPr>
-            </w:pPr>
-            <w:r>
-              <w:rPr>
-                <w:rFonts w:eastAsia="Times New Roman"/>
-                <w:color w:val="000000"/>
-                <w:sz w:val="22"/>
-              </w:rPr>
-              <w:t>1 (2.56)</w:t>
-            </w:r>
-          </w:p>
-        </w:tc>
-        <w:tc>
-          <w:tcPr>
-            <w:tcW w:w="1971" w:type="dxa"/>
-            <w:tcBorders>
-              <w:top w:val="nil"/>
-              <w:left w:val="nil"/>
-              <w:bottom w:val="nil"/>
-              <w:right w:val="nil"/>
-            </w:tcBorders>
-            <w:shd w:val="clear" w:color="000000" w:fill="F2F2F2"/>
-            <w:noWrap/>
-            <w:vAlign w:val="bottom"/>
-            <w:hideMark/>
-          </w:tcPr>
-          <w:p>
-            <w:pPr>
-              <w:spacing w:after="0" w:line="240" w:lineRule="auto"/>
-              <w:jc w:val="center"/>
-              <w:rPr>
-                <w:rFonts w:eastAsia="Times New Roman"/>
-                <w:color w:val="000000"/>
-                <w:sz w:val="22"/>
-              </w:rPr>
-            </w:pPr>
-            <w:r>
-              <w:rPr>
-                <w:rFonts w:eastAsia="Times New Roman"/>
-                <w:color w:val="000000"/>
-                <w:sz w:val="22"/>
-              </w:rPr>
-              <w:t>49 (11.21)</w:t>
+              <w:t>HS or less</w:t>
+            </w:r>
+          </w:p>
+        </w:tc>
+        <w:tc>
+          <w:tcPr>
+            <w:tcW w:w="1678" w:type="dxa"/>
+            <w:tcBorders>
+              <w:top w:val="nil"/>
+              <w:left w:val="nil"/>
+              <w:bottom w:val="nil"/>
+              <w:right w:val="single" w:sz="4" w:space="0" w:color="auto"/>
+            </w:tcBorders>
+            <w:shd w:val="clear" w:color="000000" w:fill="F2F2F2"/>
+            <w:noWrap/>
+            <w:vAlign w:val="bottom"/>
+            <w:hideMark/>
+          </w:tcPr>
+          <w:p>
+            <w:pPr>
+              <w:spacing w:after="0" w:line="240" w:lineRule="auto"/>
+              <w:jc w:val="center"/>
+              <w:rPr>
+                <w:rFonts w:eastAsia="Times New Roman"/>
+                <w:color w:val="000000"/>
+                <w:sz w:val="22"/>
+              </w:rPr>
+            </w:pPr>
+            <w:r>
+              <w:rPr>
+                <w:rFonts w:eastAsia="Times New Roman"/>
+                <w:color w:val="000000"/>
+                <w:sz w:val="22"/>
+              </w:rPr>
+              <w:t>101 (21.22)</w:t>
+            </w:r>
+          </w:p>
+        </w:tc>
+        <w:tc>
+          <w:tcPr>
+            <w:tcW w:w="2049" w:type="dxa"/>
+            <w:tcBorders>
+              <w:top w:val="nil"/>
+              <w:left w:val="nil"/>
+              <w:bottom w:val="nil"/>
+              <w:right w:val="nil"/>
+            </w:tcBorders>
+            <w:shd w:val="clear" w:color="000000" w:fill="F2F2F2"/>
+            <w:noWrap/>
+            <w:vAlign w:val="bottom"/>
+            <w:hideMark/>
+          </w:tcPr>
+          <w:p>
+            <w:pPr>
+              <w:spacing w:after="0" w:line="240" w:lineRule="auto"/>
+              <w:jc w:val="center"/>
+              <w:rPr>
+                <w:rFonts w:eastAsia="Times New Roman"/>
+                <w:color w:val="000000"/>
+                <w:sz w:val="22"/>
+              </w:rPr>
+            </w:pPr>
+            <w:r>
+              <w:rPr>
+                <w:rFonts w:eastAsia="Times New Roman"/>
+                <w:color w:val="000000"/>
+                <w:sz w:val="22"/>
+              </w:rPr>
+              <w:t>16 (41.03)</w:t>
+            </w:r>
+          </w:p>
+        </w:tc>
+        <w:tc>
+          <w:tcPr>
+            <w:tcW w:w="1940" w:type="dxa"/>
+            <w:tcBorders>
+              <w:top w:val="nil"/>
+              <w:left w:val="nil"/>
+              <w:bottom w:val="nil"/>
+              <w:right w:val="nil"/>
+            </w:tcBorders>
+            <w:shd w:val="clear" w:color="000000" w:fill="F2F2F2"/>
+            <w:noWrap/>
+            <w:vAlign w:val="bottom"/>
+            <w:hideMark/>
+          </w:tcPr>
+          <w:p>
+            <w:pPr>
+              <w:spacing w:after="0" w:line="240" w:lineRule="auto"/>
+              <w:jc w:val="center"/>
+              <w:rPr>
+                <w:rFonts w:eastAsia="Times New Roman"/>
+                <w:color w:val="000000"/>
+                <w:sz w:val="22"/>
+              </w:rPr>
+            </w:pPr>
+            <w:r>
+              <w:rPr>
+                <w:rFonts w:eastAsia="Times New Roman"/>
+                <w:color w:val="000000"/>
+                <w:sz w:val="22"/>
+              </w:rPr>
+              <w:t>85 (19.45)</w:t>
             </w:r>
           </w:p>
         </w:tc>
       </w:tr>
       <w:tr>
         <w:trPr>
-          <w:trHeight w:val="321"/>
+          <w:trHeight w:val="312"/>
           <w:jc w:val="center"/>
         </w:trPr>
         <w:tc>
           <w:tcPr>
-            <w:tcW w:w="3938" w:type="dxa"/>
+            <w:tcW w:w="3875" w:type="dxa"/>
             <w:tcBorders>
               <w:top w:val="nil"/>
               <w:left w:val="nil"/>
@@ -2791,121 +2720,121 @@
                 <w:color w:val="000000"/>
                 <w:sz w:val="22"/>
               </w:rPr>
-              <w:t>&gt;95%</w:t>
-            </w:r>
-          </w:p>
-        </w:tc>
-        <w:tc>
-          <w:tcPr>
-            <w:tcW w:w="1816" w:type="dxa"/>
-            <w:tcBorders>
-              <w:top w:val="nil"/>
-              <w:left w:val="nil"/>
-              <w:bottom w:val="nil"/>
-              <w:right w:val="single" w:sz="4" w:space="0" w:color="auto"/>
-            </w:tcBorders>
-            <w:shd w:val="clear" w:color="auto" w:fill="auto"/>
-            <w:noWrap/>
-            <w:vAlign w:val="bottom"/>
-            <w:hideMark/>
-          </w:tcPr>
-          <w:p>
-            <w:pPr>
-              <w:spacing w:after="0" w:line="240" w:lineRule="auto"/>
-              <w:jc w:val="center"/>
-              <w:rPr>
-                <w:rFonts w:eastAsia="Times New Roman"/>
-                <w:color w:val="000000"/>
-                <w:sz w:val="22"/>
-              </w:rPr>
-            </w:pPr>
-            <w:r>
-              <w:rPr>
-                <w:rFonts w:eastAsia="Times New Roman"/>
-                <w:color w:val="000000"/>
-                <w:sz w:val="22"/>
-              </w:rPr>
-              <w:t>426 (89.5)</w:t>
-            </w:r>
-          </w:p>
-        </w:tc>
-        <w:tc>
-          <w:tcPr>
-            <w:tcW w:w="2082" w:type="dxa"/>
-            <w:tcBorders>
-              <w:top w:val="nil"/>
-              <w:left w:val="nil"/>
-              <w:bottom w:val="nil"/>
-              <w:right w:val="nil"/>
-            </w:tcBorders>
-            <w:shd w:val="clear" w:color="auto" w:fill="auto"/>
-            <w:noWrap/>
-            <w:vAlign w:val="bottom"/>
-            <w:hideMark/>
-          </w:tcPr>
-          <w:p>
-            <w:pPr>
-              <w:spacing w:after="0" w:line="240" w:lineRule="auto"/>
-              <w:jc w:val="center"/>
-              <w:rPr>
-                <w:rFonts w:eastAsia="Times New Roman"/>
-                <w:color w:val="000000"/>
-                <w:sz w:val="22"/>
-              </w:rPr>
-            </w:pPr>
-            <w:r>
-              <w:rPr>
-                <w:rFonts w:eastAsia="Times New Roman"/>
-                <w:color w:val="000000"/>
-                <w:sz w:val="22"/>
-              </w:rPr>
-              <w:t>38 (97.44)</w:t>
-            </w:r>
-          </w:p>
-        </w:tc>
-        <w:tc>
-          <w:tcPr>
-            <w:tcW w:w="1971" w:type="dxa"/>
-            <w:tcBorders>
-              <w:top w:val="nil"/>
-              <w:left w:val="nil"/>
-              <w:bottom w:val="nil"/>
-              <w:right w:val="nil"/>
-            </w:tcBorders>
-            <w:shd w:val="clear" w:color="auto" w:fill="auto"/>
-            <w:noWrap/>
-            <w:vAlign w:val="bottom"/>
-            <w:hideMark/>
-          </w:tcPr>
-          <w:p>
-            <w:pPr>
-              <w:spacing w:after="0" w:line="240" w:lineRule="auto"/>
-              <w:jc w:val="center"/>
-              <w:rPr>
-                <w:rFonts w:eastAsia="Times New Roman"/>
-                <w:color w:val="000000"/>
-                <w:sz w:val="22"/>
-              </w:rPr>
-            </w:pPr>
-            <w:r>
-              <w:rPr>
-                <w:rFonts w:eastAsia="Times New Roman"/>
-                <w:color w:val="000000"/>
-                <w:sz w:val="22"/>
-              </w:rPr>
-              <w:t>388 (88.79)</w:t>
+              <w:t>&gt;HS</w:t>
+            </w:r>
+          </w:p>
+        </w:tc>
+        <w:tc>
+          <w:tcPr>
+            <w:tcW w:w="1678" w:type="dxa"/>
+            <w:tcBorders>
+              <w:top w:val="nil"/>
+              <w:left w:val="nil"/>
+              <w:bottom w:val="nil"/>
+              <w:right w:val="single" w:sz="4" w:space="0" w:color="auto"/>
+            </w:tcBorders>
+            <w:shd w:val="clear" w:color="auto" w:fill="auto"/>
+            <w:noWrap/>
+            <w:vAlign w:val="bottom"/>
+            <w:hideMark/>
+          </w:tcPr>
+          <w:p>
+            <w:pPr>
+              <w:spacing w:after="0" w:line="240" w:lineRule="auto"/>
+              <w:jc w:val="center"/>
+              <w:rPr>
+                <w:rFonts w:eastAsia="Times New Roman"/>
+                <w:color w:val="000000"/>
+                <w:sz w:val="22"/>
+              </w:rPr>
+            </w:pPr>
+            <w:r>
+              <w:rPr>
+                <w:rFonts w:eastAsia="Times New Roman"/>
+                <w:color w:val="000000"/>
+                <w:sz w:val="22"/>
+              </w:rPr>
+              <w:t>375 (78.78)</w:t>
+            </w:r>
+          </w:p>
+        </w:tc>
+        <w:tc>
+          <w:tcPr>
+            <w:tcW w:w="2049" w:type="dxa"/>
+            <w:tcBorders>
+              <w:top w:val="nil"/>
+              <w:left w:val="nil"/>
+              <w:bottom w:val="nil"/>
+              <w:right w:val="nil"/>
+            </w:tcBorders>
+            <w:shd w:val="clear" w:color="auto" w:fill="auto"/>
+            <w:noWrap/>
+            <w:vAlign w:val="bottom"/>
+            <w:hideMark/>
+          </w:tcPr>
+          <w:p>
+            <w:pPr>
+              <w:spacing w:after="0" w:line="240" w:lineRule="auto"/>
+              <w:jc w:val="center"/>
+              <w:rPr>
+                <w:rFonts w:eastAsia="Times New Roman"/>
+                <w:color w:val="000000"/>
+                <w:sz w:val="22"/>
+              </w:rPr>
+            </w:pPr>
+            <w:r>
+              <w:rPr>
+                <w:rFonts w:eastAsia="Times New Roman"/>
+                <w:color w:val="000000"/>
+                <w:sz w:val="22"/>
+              </w:rPr>
+              <w:t>23 (58.97)</w:t>
+            </w:r>
+          </w:p>
+        </w:tc>
+        <w:tc>
+          <w:tcPr>
+            <w:tcW w:w="1940" w:type="dxa"/>
+            <w:tcBorders>
+              <w:top w:val="nil"/>
+              <w:left w:val="nil"/>
+              <w:bottom w:val="nil"/>
+              <w:right w:val="nil"/>
+            </w:tcBorders>
+            <w:shd w:val="clear" w:color="auto" w:fill="auto"/>
+            <w:noWrap/>
+            <w:vAlign w:val="bottom"/>
+            <w:hideMark/>
+          </w:tcPr>
+          <w:p>
+            <w:pPr>
+              <w:spacing w:after="0" w:line="240" w:lineRule="auto"/>
+              <w:jc w:val="center"/>
+              <w:rPr>
+                <w:rFonts w:eastAsia="Times New Roman"/>
+                <w:color w:val="000000"/>
+                <w:sz w:val="22"/>
+              </w:rPr>
+            </w:pPr>
+            <w:r>
+              <w:rPr>
+                <w:rFonts w:eastAsia="Times New Roman"/>
+                <w:color w:val="000000"/>
+                <w:sz w:val="22"/>
+              </w:rPr>
+              <w:t>352 (80.55)</w:t>
             </w:r>
           </w:p>
         </w:tc>
       </w:tr>
       <w:tr>
         <w:trPr>
-          <w:trHeight w:val="321"/>
+          <w:trHeight w:val="312"/>
           <w:jc w:val="center"/>
         </w:trPr>
         <w:tc>
           <w:tcPr>
-            <w:tcW w:w="3938" w:type="dxa"/>
+            <w:tcW w:w="3875" w:type="dxa"/>
             <w:tcBorders>
               <w:top w:val="nil"/>
               <w:left w:val="nil"/>
@@ -2936,415 +2865,409 @@
                 <w:color w:val="000000"/>
                 <w:sz w:val="22"/>
               </w:rPr>
-              <w:t>Baseline log10 viral load</w:t>
-            </w:r>
-          </w:p>
-        </w:tc>
-        <w:tc>
-          <w:tcPr>
-            <w:tcW w:w="1816" w:type="dxa"/>
-            <w:tcBorders>
-              <w:top w:val="nil"/>
-              <w:left w:val="nil"/>
-              <w:bottom w:val="nil"/>
-              <w:right w:val="single" w:sz="4" w:space="0" w:color="auto"/>
-            </w:tcBorders>
-            <w:shd w:val="clear" w:color="000000" w:fill="F2F2F2"/>
-            <w:noWrap/>
-            <w:vAlign w:val="bottom"/>
-            <w:hideMark/>
-          </w:tcPr>
-          <w:p>
-            <w:pPr>
-              <w:spacing w:after="0" w:line="240" w:lineRule="auto"/>
-              <w:jc w:val="center"/>
-              <w:rPr>
-                <w:rFonts w:eastAsia="Times New Roman"/>
-                <w:color w:val="000000"/>
-                <w:sz w:val="22"/>
-              </w:rPr>
-            </w:pPr>
-            <w:r>
-              <w:rPr>
-                <w:rFonts w:eastAsia="Times New Roman"/>
-                <w:color w:val="000000"/>
-                <w:sz w:val="22"/>
-              </w:rPr>
-              <w:t>4.52 ± 0.92</w:t>
-            </w:r>
-          </w:p>
-        </w:tc>
-        <w:tc>
-          <w:tcPr>
-            <w:tcW w:w="2082" w:type="dxa"/>
-            <w:tcBorders>
-              <w:top w:val="nil"/>
-              <w:left w:val="nil"/>
-              <w:bottom w:val="nil"/>
-              <w:right w:val="nil"/>
-            </w:tcBorders>
-            <w:shd w:val="clear" w:color="000000" w:fill="F2F2F2"/>
-            <w:noWrap/>
-            <w:vAlign w:val="bottom"/>
-            <w:hideMark/>
-          </w:tcPr>
-          <w:p>
-            <w:pPr>
-              <w:spacing w:after="0" w:line="240" w:lineRule="auto"/>
-              <w:jc w:val="center"/>
-              <w:rPr>
-                <w:rFonts w:eastAsia="Times New Roman"/>
-                <w:color w:val="000000"/>
-                <w:sz w:val="22"/>
-              </w:rPr>
-            </w:pPr>
-            <w:r>
-              <w:rPr>
-                <w:rFonts w:eastAsia="Times New Roman"/>
-                <w:color w:val="000000"/>
-                <w:sz w:val="22"/>
-              </w:rPr>
-              <w:t>4.52 ± 0.86</w:t>
-            </w:r>
-          </w:p>
-        </w:tc>
-        <w:tc>
-          <w:tcPr>
-            <w:tcW w:w="1971" w:type="dxa"/>
-            <w:tcBorders>
-              <w:top w:val="nil"/>
-              <w:left w:val="nil"/>
-              <w:bottom w:val="nil"/>
-              <w:right w:val="nil"/>
-            </w:tcBorders>
-            <w:shd w:val="clear" w:color="000000" w:fill="F2F2F2"/>
-            <w:noWrap/>
-            <w:vAlign w:val="bottom"/>
-            <w:hideMark/>
-          </w:tcPr>
-          <w:p>
-            <w:pPr>
-              <w:spacing w:after="0" w:line="240" w:lineRule="auto"/>
-              <w:jc w:val="center"/>
-              <w:rPr>
-                <w:rFonts w:eastAsia="Times New Roman"/>
-                <w:color w:val="000000"/>
-                <w:sz w:val="22"/>
-              </w:rPr>
-            </w:pPr>
-            <w:r>
-              <w:rPr>
-                <w:rFonts w:eastAsia="Times New Roman"/>
-                <w:color w:val="000000"/>
-                <w:sz w:val="22"/>
-              </w:rPr>
-              <w:t>4.52 ± 0.93</w:t>
+              <w:t>Adherence at 2 years</w:t>
+            </w:r>
+          </w:p>
+        </w:tc>
+        <w:tc>
+          <w:tcPr>
+            <w:tcW w:w="1678" w:type="dxa"/>
+            <w:tcBorders>
+              <w:top w:val="nil"/>
+              <w:left w:val="nil"/>
+              <w:bottom w:val="nil"/>
+              <w:right w:val="single" w:sz="4" w:space="0" w:color="auto"/>
+            </w:tcBorders>
+            <w:shd w:val="clear" w:color="000000" w:fill="F2F2F2"/>
+            <w:noWrap/>
+            <w:vAlign w:val="bottom"/>
+            <w:hideMark/>
+          </w:tcPr>
+          <w:p>
+            <w:pPr>
+              <w:spacing w:after="0" w:line="240" w:lineRule="auto"/>
+              <w:jc w:val="center"/>
+              <w:rPr>
+                <w:rFonts w:eastAsia="Times New Roman"/>
+                <w:color w:val="000000"/>
+                <w:sz w:val="22"/>
+              </w:rPr>
+            </w:pPr>
+            <w:r>
+              <w:rPr>
+                <w:rFonts w:eastAsia="Times New Roman"/>
+                <w:color w:val="000000"/>
+                <w:sz w:val="22"/>
+              </w:rPr>
+              <w:t> </w:t>
+            </w:r>
+          </w:p>
+        </w:tc>
+        <w:tc>
+          <w:tcPr>
+            <w:tcW w:w="2049" w:type="dxa"/>
+            <w:tcBorders>
+              <w:top w:val="nil"/>
+              <w:left w:val="nil"/>
+              <w:bottom w:val="nil"/>
+              <w:right w:val="nil"/>
+            </w:tcBorders>
+            <w:shd w:val="clear" w:color="000000" w:fill="F2F2F2"/>
+            <w:noWrap/>
+            <w:vAlign w:val="bottom"/>
+            <w:hideMark/>
+          </w:tcPr>
+          <w:p>
+            <w:pPr>
+              <w:spacing w:after="0" w:line="240" w:lineRule="auto"/>
+              <w:jc w:val="center"/>
+              <w:rPr>
+                <w:rFonts w:eastAsia="Times New Roman"/>
+                <w:color w:val="000000"/>
+                <w:sz w:val="22"/>
+              </w:rPr>
+            </w:pPr>
+            <w:r>
+              <w:rPr>
+                <w:rFonts w:eastAsia="Times New Roman"/>
+                <w:color w:val="000000"/>
+                <w:sz w:val="22"/>
+              </w:rPr>
+              <w:t> </w:t>
+            </w:r>
+          </w:p>
+        </w:tc>
+        <w:tc>
+          <w:tcPr>
+            <w:tcW w:w="1940" w:type="dxa"/>
+            <w:tcBorders>
+              <w:top w:val="nil"/>
+              <w:left w:val="nil"/>
+              <w:bottom w:val="nil"/>
+              <w:right w:val="nil"/>
+            </w:tcBorders>
+            <w:shd w:val="clear" w:color="000000" w:fill="F2F2F2"/>
+            <w:noWrap/>
+            <w:vAlign w:val="bottom"/>
+            <w:hideMark/>
+          </w:tcPr>
+          <w:p>
+            <w:pPr>
+              <w:spacing w:after="0" w:line="240" w:lineRule="auto"/>
+              <w:jc w:val="center"/>
+              <w:rPr>
+                <w:rFonts w:eastAsia="Times New Roman"/>
+                <w:color w:val="000000"/>
+                <w:sz w:val="22"/>
+              </w:rPr>
+            </w:pPr>
+            <w:r>
+              <w:rPr>
+                <w:rFonts w:eastAsia="Times New Roman"/>
+                <w:color w:val="000000"/>
+                <w:sz w:val="22"/>
+              </w:rPr>
+              <w:t> </w:t>
             </w:r>
           </w:p>
         </w:tc>
       </w:tr>
       <w:tr>
         <w:trPr>
-          <w:trHeight w:val="321"/>
+          <w:trHeight w:val="312"/>
           <w:jc w:val="center"/>
         </w:trPr>
         <w:tc>
           <w:tcPr>
-            <w:tcW w:w="3938" w:type="dxa"/>
-            <w:tcBorders>
-              <w:top w:val="nil"/>
-              <w:left w:val="nil"/>
-              <w:bottom w:val="nil"/>
-              <w:right w:val="single" w:sz="4" w:space="0" w:color="auto"/>
-            </w:tcBorders>
-            <w:shd w:val="clear" w:color="auto" w:fill="auto"/>
-            <w:noWrap/>
-            <w:vAlign w:val="bottom"/>
-            <w:hideMark/>
-          </w:tcPr>
-          <w:p>
-            <w:pPr>
-              <w:spacing w:after="0" w:line="240" w:lineRule="auto"/>
-              <w:rPr>
-                <w:rFonts w:eastAsia="Times New Roman"/>
-                <w:b/>
-                <w:bCs/>
-                <w:color w:val="000000"/>
-                <w:sz w:val="22"/>
-              </w:rPr>
-            </w:pPr>
-            <w:r>
-              <w:rPr>
-                <w:rFonts w:eastAsia="Times New Roman"/>
-                <w:b/>
-                <w:bCs/>
-                <w:color w:val="000000"/>
-                <w:sz w:val="22"/>
-              </w:rPr>
-              <w:t>Baseline CD4+ count</w:t>
-            </w:r>
-          </w:p>
-        </w:tc>
-        <w:tc>
-          <w:tcPr>
-            <w:tcW w:w="1816" w:type="dxa"/>
-            <w:tcBorders>
-              <w:top w:val="nil"/>
-              <w:left w:val="nil"/>
-              <w:bottom w:val="nil"/>
-              <w:right w:val="single" w:sz="4" w:space="0" w:color="auto"/>
-            </w:tcBorders>
-            <w:shd w:val="clear" w:color="auto" w:fill="auto"/>
-            <w:noWrap/>
-            <w:vAlign w:val="bottom"/>
-            <w:hideMark/>
-          </w:tcPr>
-          <w:p>
-            <w:pPr>
-              <w:spacing w:after="0" w:line="240" w:lineRule="auto"/>
-              <w:jc w:val="center"/>
-              <w:rPr>
-                <w:rFonts w:eastAsia="Times New Roman"/>
-                <w:color w:val="000000"/>
-                <w:sz w:val="22"/>
-              </w:rPr>
-            </w:pPr>
-            <w:r>
-              <w:rPr>
-                <w:rFonts w:eastAsia="Times New Roman"/>
-                <w:color w:val="000000"/>
-                <w:sz w:val="22"/>
-              </w:rPr>
-              <w:t>373.53 ± 200.46</w:t>
-            </w:r>
-          </w:p>
-        </w:tc>
-        <w:tc>
-          <w:tcPr>
-            <w:tcW w:w="2082" w:type="dxa"/>
-            <w:tcBorders>
-              <w:top w:val="nil"/>
-              <w:left w:val="nil"/>
-              <w:bottom w:val="nil"/>
-              <w:right w:val="nil"/>
-            </w:tcBorders>
-            <w:shd w:val="clear" w:color="auto" w:fill="auto"/>
-            <w:noWrap/>
-            <w:vAlign w:val="bottom"/>
-            <w:hideMark/>
-          </w:tcPr>
-          <w:p>
-            <w:pPr>
-              <w:spacing w:after="0" w:line="240" w:lineRule="auto"/>
-              <w:jc w:val="center"/>
-              <w:rPr>
-                <w:rFonts w:eastAsia="Times New Roman"/>
-                <w:color w:val="000000"/>
-                <w:sz w:val="22"/>
-              </w:rPr>
-            </w:pPr>
-            <w:r>
-              <w:rPr>
-                <w:rFonts w:eastAsia="Times New Roman"/>
-                <w:color w:val="000000"/>
-                <w:sz w:val="22"/>
-              </w:rPr>
-              <w:t>352.18 ± 194.67</w:t>
-            </w:r>
-          </w:p>
-        </w:tc>
-        <w:tc>
-          <w:tcPr>
-            <w:tcW w:w="1971" w:type="dxa"/>
-            <w:tcBorders>
-              <w:top w:val="nil"/>
-              <w:left w:val="nil"/>
-              <w:bottom w:val="nil"/>
-              <w:right w:val="nil"/>
-            </w:tcBorders>
-            <w:shd w:val="clear" w:color="auto" w:fill="auto"/>
-            <w:noWrap/>
-            <w:vAlign w:val="bottom"/>
-            <w:hideMark/>
-          </w:tcPr>
-          <w:p>
-            <w:pPr>
-              <w:spacing w:after="0" w:line="240" w:lineRule="auto"/>
-              <w:jc w:val="center"/>
-              <w:rPr>
-                <w:rFonts w:eastAsia="Times New Roman"/>
-                <w:color w:val="000000"/>
-                <w:sz w:val="22"/>
-              </w:rPr>
-            </w:pPr>
-            <w:r>
-              <w:rPr>
-                <w:rFonts w:eastAsia="Times New Roman"/>
-                <w:color w:val="000000"/>
-                <w:sz w:val="22"/>
-              </w:rPr>
-              <w:t>375.44 ± 201.07</w:t>
+            <w:tcW w:w="3875" w:type="dxa"/>
+            <w:tcBorders>
+              <w:top w:val="nil"/>
+              <w:left w:val="nil"/>
+              <w:bottom w:val="nil"/>
+              <w:right w:val="single" w:sz="4" w:space="0" w:color="auto"/>
+            </w:tcBorders>
+            <w:shd w:val="clear" w:color="auto" w:fill="auto"/>
+            <w:noWrap/>
+            <w:vAlign w:val="bottom"/>
+            <w:hideMark/>
+          </w:tcPr>
+          <w:p>
+            <w:pPr>
+              <w:spacing w:after="0" w:line="240" w:lineRule="auto"/>
+              <w:ind w:firstLineChars="300" w:firstLine="660"/>
+              <w:rPr>
+                <w:rFonts w:eastAsia="Times New Roman"/>
+                <w:color w:val="000000"/>
+                <w:sz w:val="22"/>
+              </w:rPr>
+            </w:pPr>
+            <w:r>
+              <w:rPr>
+                <w:rFonts w:eastAsia="Times New Roman"/>
+                <w:color w:val="000000"/>
+                <w:sz w:val="22"/>
+              </w:rPr>
+              <w:t>&lt;95%</w:t>
+            </w:r>
+          </w:p>
+        </w:tc>
+        <w:tc>
+          <w:tcPr>
+            <w:tcW w:w="1678" w:type="dxa"/>
+            <w:tcBorders>
+              <w:top w:val="nil"/>
+              <w:left w:val="nil"/>
+              <w:bottom w:val="nil"/>
+              <w:right w:val="single" w:sz="4" w:space="0" w:color="auto"/>
+            </w:tcBorders>
+            <w:shd w:val="clear" w:color="auto" w:fill="auto"/>
+            <w:noWrap/>
+            <w:vAlign w:val="bottom"/>
+            <w:hideMark/>
+          </w:tcPr>
+          <w:p>
+            <w:pPr>
+              <w:spacing w:after="0" w:line="240" w:lineRule="auto"/>
+              <w:jc w:val="center"/>
+              <w:rPr>
+                <w:rFonts w:eastAsia="Times New Roman"/>
+                <w:color w:val="000000"/>
+                <w:sz w:val="22"/>
+              </w:rPr>
+            </w:pPr>
+            <w:r>
+              <w:rPr>
+                <w:rFonts w:eastAsia="Times New Roman"/>
+                <w:color w:val="000000"/>
+                <w:sz w:val="22"/>
+              </w:rPr>
+              <w:t>50 (10.5)</w:t>
+            </w:r>
+          </w:p>
+        </w:tc>
+        <w:tc>
+          <w:tcPr>
+            <w:tcW w:w="2049" w:type="dxa"/>
+            <w:tcBorders>
+              <w:top w:val="nil"/>
+              <w:left w:val="nil"/>
+              <w:bottom w:val="nil"/>
+              <w:right w:val="nil"/>
+            </w:tcBorders>
+            <w:shd w:val="clear" w:color="auto" w:fill="auto"/>
+            <w:noWrap/>
+            <w:vAlign w:val="bottom"/>
+            <w:hideMark/>
+          </w:tcPr>
+          <w:p>
+            <w:pPr>
+              <w:spacing w:after="0" w:line="240" w:lineRule="auto"/>
+              <w:jc w:val="center"/>
+              <w:rPr>
+                <w:rFonts w:eastAsia="Times New Roman"/>
+                <w:color w:val="000000"/>
+                <w:sz w:val="22"/>
+              </w:rPr>
+            </w:pPr>
+            <w:r>
+              <w:rPr>
+                <w:rFonts w:eastAsia="Times New Roman"/>
+                <w:color w:val="000000"/>
+                <w:sz w:val="22"/>
+              </w:rPr>
+              <w:t>1 (2.56)</w:t>
+            </w:r>
+          </w:p>
+        </w:tc>
+        <w:tc>
+          <w:tcPr>
+            <w:tcW w:w="1940" w:type="dxa"/>
+            <w:tcBorders>
+              <w:top w:val="nil"/>
+              <w:left w:val="nil"/>
+              <w:bottom w:val="nil"/>
+              <w:right w:val="nil"/>
+            </w:tcBorders>
+            <w:shd w:val="clear" w:color="auto" w:fill="auto"/>
+            <w:noWrap/>
+            <w:vAlign w:val="bottom"/>
+            <w:hideMark/>
+          </w:tcPr>
+          <w:p>
+            <w:pPr>
+              <w:spacing w:after="0" w:line="240" w:lineRule="auto"/>
+              <w:jc w:val="center"/>
+              <w:rPr>
+                <w:rFonts w:eastAsia="Times New Roman"/>
+                <w:color w:val="000000"/>
+                <w:sz w:val="22"/>
+              </w:rPr>
+            </w:pPr>
+            <w:r>
+              <w:rPr>
+                <w:rFonts w:eastAsia="Times New Roman"/>
+                <w:color w:val="000000"/>
+                <w:sz w:val="22"/>
+              </w:rPr>
+              <w:t>49 (11.21)</w:t>
             </w:r>
           </w:p>
         </w:tc>
       </w:tr>
       <w:tr>
         <w:trPr>
-          <w:trHeight w:val="321"/>
+          <w:trHeight w:val="312"/>
           <w:jc w:val="center"/>
         </w:trPr>
         <w:tc>
           <w:tcPr>
-            <w:tcW w:w="3938" w:type="dxa"/>
-            <w:tcBorders>
-              <w:top w:val="nil"/>
-              <w:left w:val="nil"/>
-              <w:bottom w:val="nil"/>
-              <w:right w:val="single" w:sz="4" w:space="0" w:color="auto"/>
-            </w:tcBorders>
-            <w:shd w:val="clear" w:color="000000" w:fill="F2F2F2"/>
-            <w:noWrap/>
-            <w:vAlign w:val="bottom"/>
-            <w:hideMark/>
-          </w:tcPr>
-          <w:p>
-            <w:pPr>
-              <w:spacing w:after="0" w:line="240" w:lineRule="auto"/>
-              <w:rPr>
-                <w:rFonts w:eastAsia="Times New Roman"/>
-                <w:b/>
-                <w:bCs/>
-                <w:color w:val="000000"/>
-                <w:sz w:val="22"/>
-              </w:rPr>
-            </w:pPr>
-            <w:r>
-              <w:rPr>
-                <w:rFonts w:eastAsia="Times New Roman"/>
-                <w:b/>
-                <w:bCs/>
-                <w:color w:val="000000"/>
-                <w:sz w:val="22"/>
-              </w:rPr>
-              <w:t>Baseline SF36 MCS score</w:t>
-            </w:r>
-          </w:p>
-        </w:tc>
-        <w:tc>
-          <w:tcPr>
-            <w:tcW w:w="1816" w:type="dxa"/>
-            <w:tcBorders>
-              <w:top w:val="nil"/>
-              <w:left w:val="nil"/>
-              <w:bottom w:val="nil"/>
-              <w:right w:val="single" w:sz="4" w:space="0" w:color="auto"/>
-            </w:tcBorders>
-            <w:shd w:val="clear" w:color="000000" w:fill="F2F2F2"/>
-            <w:noWrap/>
-            <w:vAlign w:val="bottom"/>
-            <w:hideMark/>
-          </w:tcPr>
-          <w:p>
-            <w:pPr>
-              <w:spacing w:after="0" w:line="240" w:lineRule="auto"/>
-              <w:jc w:val="center"/>
-              <w:rPr>
-                <w:rFonts w:eastAsia="Times New Roman"/>
-                <w:color w:val="000000"/>
-                <w:sz w:val="22"/>
-              </w:rPr>
-            </w:pPr>
-            <w:r>
-              <w:rPr>
-                <w:rFonts w:eastAsia="Times New Roman"/>
-                <w:color w:val="000000"/>
-                <w:sz w:val="22"/>
-              </w:rPr>
-              <w:t>44.89 ± 13.5</w:t>
-            </w:r>
-          </w:p>
-        </w:tc>
-        <w:tc>
-          <w:tcPr>
-            <w:tcW w:w="2082" w:type="dxa"/>
-            <w:tcBorders>
-              <w:top w:val="nil"/>
-              <w:left w:val="nil"/>
-              <w:bottom w:val="nil"/>
-              <w:right w:val="nil"/>
-            </w:tcBorders>
-            <w:shd w:val="clear" w:color="000000" w:fill="F2F2F2"/>
-            <w:noWrap/>
-            <w:vAlign w:val="bottom"/>
-            <w:hideMark/>
-          </w:tcPr>
-          <w:p>
-            <w:pPr>
-              <w:spacing w:after="0" w:line="240" w:lineRule="auto"/>
-              <w:jc w:val="center"/>
-              <w:rPr>
-                <w:rFonts w:eastAsia="Times New Roman"/>
-                <w:color w:val="000000"/>
-                <w:sz w:val="22"/>
-              </w:rPr>
-            </w:pPr>
-            <w:r>
-              <w:rPr>
-                <w:rFonts w:eastAsia="Times New Roman"/>
-                <w:color w:val="000000"/>
-                <w:sz w:val="22"/>
-              </w:rPr>
-              <w:t>42.31 ± 11.22</w:t>
-            </w:r>
-          </w:p>
-        </w:tc>
-        <w:tc>
-          <w:tcPr>
-            <w:tcW w:w="1971" w:type="dxa"/>
-            <w:tcBorders>
-              <w:top w:val="nil"/>
-              <w:left w:val="nil"/>
-              <w:bottom w:val="nil"/>
-              <w:right w:val="nil"/>
-            </w:tcBorders>
-            <w:shd w:val="clear" w:color="000000" w:fill="F2F2F2"/>
-            <w:noWrap/>
-            <w:vAlign w:val="bottom"/>
-            <w:hideMark/>
-          </w:tcPr>
-          <w:p>
-            <w:pPr>
-              <w:spacing w:after="0" w:line="240" w:lineRule="auto"/>
-              <w:jc w:val="center"/>
-              <w:rPr>
-                <w:rFonts w:eastAsia="Times New Roman"/>
-                <w:color w:val="000000"/>
-                <w:sz w:val="22"/>
-              </w:rPr>
-            </w:pPr>
-            <w:r>
-              <w:rPr>
-                <w:rFonts w:eastAsia="Times New Roman"/>
-                <w:color w:val="000000"/>
-                <w:sz w:val="22"/>
-              </w:rPr>
-              <w:t>45.12 ± 13.68</w:t>
+            <w:tcW w:w="3875" w:type="dxa"/>
+            <w:tcBorders>
+              <w:top w:val="nil"/>
+              <w:left w:val="nil"/>
+              <w:bottom w:val="nil"/>
+              <w:right w:val="single" w:sz="4" w:space="0" w:color="auto"/>
+            </w:tcBorders>
+            <w:shd w:val="clear" w:color="000000" w:fill="F2F2F2"/>
+            <w:noWrap/>
+            <w:vAlign w:val="bottom"/>
+            <w:hideMark/>
+          </w:tcPr>
+          <w:p>
+            <w:pPr>
+              <w:spacing w:after="0" w:line="240" w:lineRule="auto"/>
+              <w:ind w:firstLineChars="300" w:firstLine="660"/>
+              <w:rPr>
+                <w:rFonts w:eastAsia="Times New Roman"/>
+                <w:color w:val="000000"/>
+                <w:sz w:val="22"/>
+              </w:rPr>
+            </w:pPr>
+            <w:r>
+              <w:rPr>
+                <w:rFonts w:eastAsia="Times New Roman"/>
+                <w:color w:val="000000"/>
+                <w:sz w:val="22"/>
+              </w:rPr>
+              <w:t>&gt;95%</w:t>
+            </w:r>
+          </w:p>
+        </w:tc>
+        <w:tc>
+          <w:tcPr>
+            <w:tcW w:w="1678" w:type="dxa"/>
+            <w:tcBorders>
+              <w:top w:val="nil"/>
+              <w:left w:val="nil"/>
+              <w:bottom w:val="nil"/>
+              <w:right w:val="single" w:sz="4" w:space="0" w:color="auto"/>
+            </w:tcBorders>
+            <w:shd w:val="clear" w:color="000000" w:fill="F2F2F2"/>
+            <w:noWrap/>
+            <w:vAlign w:val="bottom"/>
+            <w:hideMark/>
+          </w:tcPr>
+          <w:p>
+            <w:pPr>
+              <w:spacing w:after="0" w:line="240" w:lineRule="auto"/>
+              <w:jc w:val="center"/>
+              <w:rPr>
+                <w:rFonts w:eastAsia="Times New Roman"/>
+                <w:color w:val="000000"/>
+                <w:sz w:val="22"/>
+              </w:rPr>
+            </w:pPr>
+            <w:r>
+              <w:rPr>
+                <w:rFonts w:eastAsia="Times New Roman"/>
+                <w:color w:val="000000"/>
+                <w:sz w:val="22"/>
+              </w:rPr>
+              <w:t>426 (89.5)</w:t>
+            </w:r>
+          </w:p>
+        </w:tc>
+        <w:tc>
+          <w:tcPr>
+            <w:tcW w:w="2049" w:type="dxa"/>
+            <w:tcBorders>
+              <w:top w:val="nil"/>
+              <w:left w:val="nil"/>
+              <w:bottom w:val="nil"/>
+              <w:right w:val="nil"/>
+            </w:tcBorders>
+            <w:shd w:val="clear" w:color="000000" w:fill="F2F2F2"/>
+            <w:noWrap/>
+            <w:vAlign w:val="bottom"/>
+            <w:hideMark/>
+          </w:tcPr>
+          <w:p>
+            <w:pPr>
+              <w:spacing w:after="0" w:line="240" w:lineRule="auto"/>
+              <w:jc w:val="center"/>
+              <w:rPr>
+                <w:rFonts w:eastAsia="Times New Roman"/>
+                <w:color w:val="000000"/>
+                <w:sz w:val="22"/>
+              </w:rPr>
+            </w:pPr>
+            <w:r>
+              <w:rPr>
+                <w:rFonts w:eastAsia="Times New Roman"/>
+                <w:color w:val="000000"/>
+                <w:sz w:val="22"/>
+              </w:rPr>
+              <w:t>38 (97.44)</w:t>
+            </w:r>
+          </w:p>
+        </w:tc>
+        <w:tc>
+          <w:tcPr>
+            <w:tcW w:w="1940" w:type="dxa"/>
+            <w:tcBorders>
+              <w:top w:val="nil"/>
+              <w:left w:val="nil"/>
+              <w:bottom w:val="nil"/>
+              <w:right w:val="nil"/>
+            </w:tcBorders>
+            <w:shd w:val="clear" w:color="000000" w:fill="F2F2F2"/>
+            <w:noWrap/>
+            <w:vAlign w:val="bottom"/>
+            <w:hideMark/>
+          </w:tcPr>
+          <w:p>
+            <w:pPr>
+              <w:spacing w:after="0" w:line="240" w:lineRule="auto"/>
+              <w:jc w:val="center"/>
+              <w:rPr>
+                <w:rFonts w:eastAsia="Times New Roman"/>
+                <w:color w:val="000000"/>
+                <w:sz w:val="22"/>
+              </w:rPr>
+            </w:pPr>
+            <w:r>
+              <w:rPr>
+                <w:rFonts w:eastAsia="Times New Roman"/>
+                <w:color w:val="000000"/>
+                <w:sz w:val="22"/>
+              </w:rPr>
+              <w:t>388 (88.79)</w:t>
             </w:r>
           </w:p>
         </w:tc>
       </w:tr>
       <w:tr>
         <w:trPr>
-          <w:trHeight w:val="321"/>
+          <w:trHeight w:val="312"/>
           <w:jc w:val="center"/>
         </w:trPr>
         <w:tc>
           <w:tcPr>
-            <w:tcW w:w="3938" w:type="dxa"/>
-            <w:tcBorders>
-              <w:top w:val="nil"/>
-              <w:left w:val="nil"/>
-              <w:bottom w:val="single" w:sz="4" w:space="0" w:color="auto"/>
+            <w:tcW w:w="3875" w:type="dxa"/>
+            <w:tcBorders>
+              <w:top w:val="nil"/>
+              <w:left w:val="nil"/>
+              <w:bottom w:val="nil"/>
               <w:right w:val="single" w:sz="4" w:space="0" w:color="auto"/>
             </w:tcBorders>
             <w:shd w:val="clear" w:color="auto" w:fill="auto"/>
@@ -3371,20 +3294,455 @@
                 <w:color w:val="000000"/>
                 <w:sz w:val="22"/>
               </w:rPr>
+              <w:t>Baseline log10 viral load</w:t>
+            </w:r>
+          </w:p>
+        </w:tc>
+        <w:tc>
+          <w:tcPr>
+            <w:tcW w:w="1678" w:type="dxa"/>
+            <w:tcBorders>
+              <w:top w:val="nil"/>
+              <w:left w:val="nil"/>
+              <w:bottom w:val="nil"/>
+              <w:right w:val="single" w:sz="4" w:space="0" w:color="auto"/>
+            </w:tcBorders>
+            <w:shd w:val="clear" w:color="auto" w:fill="auto"/>
+            <w:noWrap/>
+            <w:vAlign w:val="bottom"/>
+            <w:hideMark/>
+          </w:tcPr>
+          <w:p>
+            <w:pPr>
+              <w:spacing w:after="0" w:line="240" w:lineRule="auto"/>
+              <w:jc w:val="center"/>
+              <w:rPr>
+                <w:rFonts w:eastAsia="Times New Roman"/>
+                <w:color w:val="000000"/>
+                <w:sz w:val="22"/>
+              </w:rPr>
+            </w:pPr>
+            <w:r>
+              <w:rPr>
+                <w:rFonts w:eastAsia="Times New Roman"/>
+                <w:color w:val="000000"/>
+                <w:sz w:val="22"/>
+              </w:rPr>
+              <w:t>4.52 ± 0.92</w:t>
+            </w:r>
+          </w:p>
+        </w:tc>
+        <w:tc>
+          <w:tcPr>
+            <w:tcW w:w="2049" w:type="dxa"/>
+            <w:tcBorders>
+              <w:top w:val="nil"/>
+              <w:left w:val="nil"/>
+              <w:bottom w:val="nil"/>
+              <w:right w:val="nil"/>
+            </w:tcBorders>
+            <w:shd w:val="clear" w:color="auto" w:fill="auto"/>
+            <w:noWrap/>
+            <w:vAlign w:val="bottom"/>
+            <w:hideMark/>
+          </w:tcPr>
+          <w:p>
+            <w:pPr>
+              <w:spacing w:after="0" w:line="240" w:lineRule="auto"/>
+              <w:jc w:val="center"/>
+              <w:rPr>
+                <w:rFonts w:eastAsia="Times New Roman"/>
+                <w:color w:val="000000"/>
+                <w:sz w:val="22"/>
+              </w:rPr>
+            </w:pPr>
+            <w:r>
+              <w:rPr>
+                <w:rFonts w:eastAsia="Times New Roman"/>
+                <w:color w:val="000000"/>
+                <w:sz w:val="22"/>
+              </w:rPr>
+              <w:t>4.52 ± 0.86</w:t>
+            </w:r>
+          </w:p>
+        </w:tc>
+        <w:tc>
+          <w:tcPr>
+            <w:tcW w:w="1940" w:type="dxa"/>
+            <w:tcBorders>
+              <w:top w:val="nil"/>
+              <w:left w:val="nil"/>
+              <w:bottom w:val="nil"/>
+              <w:right w:val="nil"/>
+            </w:tcBorders>
+            <w:shd w:val="clear" w:color="auto" w:fill="auto"/>
+            <w:noWrap/>
+            <w:vAlign w:val="bottom"/>
+            <w:hideMark/>
+          </w:tcPr>
+          <w:p>
+            <w:pPr>
+              <w:spacing w:after="0" w:line="240" w:lineRule="auto"/>
+              <w:jc w:val="center"/>
+              <w:rPr>
+                <w:rFonts w:eastAsia="Times New Roman"/>
+                <w:color w:val="000000"/>
+                <w:sz w:val="22"/>
+              </w:rPr>
+            </w:pPr>
+            <w:r>
+              <w:rPr>
+                <w:rFonts w:eastAsia="Times New Roman"/>
+                <w:color w:val="000000"/>
+                <w:sz w:val="22"/>
+              </w:rPr>
+              <w:t>4.52 ± 0.93</w:t>
+            </w:r>
+          </w:p>
+        </w:tc>
+      </w:tr>
+      <w:tr>
+        <w:trPr>
+          <w:trHeight w:val="312"/>
+          <w:jc w:val="center"/>
+        </w:trPr>
+        <w:tc>
+          <w:tcPr>
+            <w:tcW w:w="3875" w:type="dxa"/>
+            <w:tcBorders>
+              <w:top w:val="nil"/>
+              <w:left w:val="nil"/>
+              <w:bottom w:val="nil"/>
+              <w:right w:val="single" w:sz="4" w:space="0" w:color="auto"/>
+            </w:tcBorders>
+            <w:shd w:val="clear" w:color="000000" w:fill="F2F2F2"/>
+            <w:noWrap/>
+            <w:vAlign w:val="bottom"/>
+            <w:hideMark/>
+          </w:tcPr>
+          <w:p>
+            <w:pPr>
+              <w:spacing w:after="0" w:line="240" w:lineRule="auto"/>
+              <w:rPr>
+                <w:rFonts w:eastAsia="Times New Roman"/>
+                <w:b/>
+                <w:bCs/>
+                <w:color w:val="000000"/>
+                <w:sz w:val="22"/>
+              </w:rPr>
+            </w:pPr>
+            <w:r>
+              <w:rPr>
+                <w:rFonts w:eastAsia="Times New Roman"/>
+                <w:b/>
+                <w:bCs/>
+                <w:color w:val="000000"/>
+                <w:sz w:val="22"/>
+              </w:rPr>
+              <w:t>Baseline CD4+ count</w:t>
+            </w:r>
+          </w:p>
+        </w:tc>
+        <w:tc>
+          <w:tcPr>
+            <w:tcW w:w="1678" w:type="dxa"/>
+            <w:tcBorders>
+              <w:top w:val="nil"/>
+              <w:left w:val="nil"/>
+              <w:bottom w:val="nil"/>
+              <w:right w:val="single" w:sz="4" w:space="0" w:color="auto"/>
+            </w:tcBorders>
+            <w:shd w:val="clear" w:color="000000" w:fill="F2F2F2"/>
+            <w:noWrap/>
+            <w:vAlign w:val="bottom"/>
+            <w:hideMark/>
+          </w:tcPr>
+          <w:p>
+            <w:pPr>
+              <w:spacing w:after="0" w:line="240" w:lineRule="auto"/>
+              <w:jc w:val="center"/>
+              <w:rPr>
+                <w:rFonts w:eastAsia="Times New Roman"/>
+                <w:color w:val="000000"/>
+                <w:sz w:val="22"/>
+              </w:rPr>
+            </w:pPr>
+            <w:r>
+              <w:rPr>
+                <w:rFonts w:eastAsia="Times New Roman"/>
+                <w:color w:val="000000"/>
+                <w:sz w:val="22"/>
+              </w:rPr>
+              <w:t>373.53 ± 200.46</w:t>
+            </w:r>
+          </w:p>
+        </w:tc>
+        <w:tc>
+          <w:tcPr>
+            <w:tcW w:w="2049" w:type="dxa"/>
+            <w:tcBorders>
+              <w:top w:val="nil"/>
+              <w:left w:val="nil"/>
+              <w:bottom w:val="nil"/>
+              <w:right w:val="nil"/>
+            </w:tcBorders>
+            <w:shd w:val="clear" w:color="000000" w:fill="F2F2F2"/>
+            <w:noWrap/>
+            <w:vAlign w:val="bottom"/>
+            <w:hideMark/>
+          </w:tcPr>
+          <w:p>
+            <w:pPr>
+              <w:spacing w:after="0" w:line="240" w:lineRule="auto"/>
+              <w:jc w:val="center"/>
+              <w:rPr>
+                <w:rFonts w:eastAsia="Times New Roman"/>
+                <w:color w:val="000000"/>
+                <w:sz w:val="22"/>
+              </w:rPr>
+            </w:pPr>
+            <w:r>
+              <w:rPr>
+                <w:rFonts w:eastAsia="Times New Roman"/>
+                <w:color w:val="000000"/>
+                <w:sz w:val="22"/>
+              </w:rPr>
+              <w:t>352.18 ± 194.67</w:t>
+            </w:r>
+          </w:p>
+        </w:tc>
+        <w:tc>
+          <w:tcPr>
+            <w:tcW w:w="1940" w:type="dxa"/>
+            <w:tcBorders>
+              <w:top w:val="nil"/>
+              <w:left w:val="nil"/>
+              <w:bottom w:val="nil"/>
+              <w:right w:val="nil"/>
+            </w:tcBorders>
+            <w:shd w:val="clear" w:color="000000" w:fill="F2F2F2"/>
+            <w:noWrap/>
+            <w:vAlign w:val="bottom"/>
+            <w:hideMark/>
+          </w:tcPr>
+          <w:p>
+            <w:pPr>
+              <w:spacing w:after="0" w:line="240" w:lineRule="auto"/>
+              <w:jc w:val="center"/>
+              <w:rPr>
+                <w:rFonts w:eastAsia="Times New Roman"/>
+                <w:color w:val="000000"/>
+                <w:sz w:val="22"/>
+              </w:rPr>
+            </w:pPr>
+            <w:r>
+              <w:rPr>
+                <w:rFonts w:eastAsia="Times New Roman"/>
+                <w:color w:val="000000"/>
+                <w:sz w:val="22"/>
+              </w:rPr>
+              <w:t>375.44 ± 201.07</w:t>
+            </w:r>
+          </w:p>
+        </w:tc>
+      </w:tr>
+      <w:tr>
+        <w:trPr>
+          <w:trHeight w:val="312"/>
+          <w:jc w:val="center"/>
+        </w:trPr>
+        <w:tc>
+          <w:tcPr>
+            <w:tcW w:w="3875" w:type="dxa"/>
+            <w:tcBorders>
+              <w:top w:val="nil"/>
+              <w:left w:val="nil"/>
+              <w:bottom w:val="nil"/>
+              <w:right w:val="single" w:sz="4" w:space="0" w:color="auto"/>
+            </w:tcBorders>
+            <w:shd w:val="clear" w:color="auto" w:fill="auto"/>
+            <w:noWrap/>
+            <w:vAlign w:val="bottom"/>
+            <w:hideMark/>
+          </w:tcPr>
+          <w:p>
+            <w:pPr>
+              <w:spacing w:after="0" w:line="240" w:lineRule="auto"/>
+              <w:rPr>
+                <w:rFonts w:eastAsia="Times New Roman"/>
+                <w:b/>
+                <w:bCs/>
+                <w:color w:val="000000"/>
+                <w:sz w:val="22"/>
+              </w:rPr>
+            </w:pPr>
+            <w:r>
+              <w:rPr>
+                <w:rFonts w:eastAsia="Times New Roman"/>
+                <w:b/>
+                <w:bCs/>
+                <w:color w:val="000000"/>
+                <w:sz w:val="22"/>
+              </w:rPr>
+              <w:t>Baseline SF36 MCS score</w:t>
+            </w:r>
+          </w:p>
+        </w:tc>
+        <w:tc>
+          <w:tcPr>
+            <w:tcW w:w="1678" w:type="dxa"/>
+            <w:tcBorders>
+              <w:top w:val="nil"/>
+              <w:left w:val="nil"/>
+              <w:bottom w:val="nil"/>
+              <w:right w:val="single" w:sz="4" w:space="0" w:color="auto"/>
+            </w:tcBorders>
+            <w:shd w:val="clear" w:color="auto" w:fill="auto"/>
+            <w:noWrap/>
+            <w:vAlign w:val="bottom"/>
+            <w:hideMark/>
+          </w:tcPr>
+          <w:p>
+            <w:pPr>
+              <w:spacing w:after="0" w:line="240" w:lineRule="auto"/>
+              <w:jc w:val="center"/>
+              <w:rPr>
+                <w:rFonts w:eastAsia="Times New Roman"/>
+                <w:color w:val="000000"/>
+                <w:sz w:val="22"/>
+              </w:rPr>
+            </w:pPr>
+            <w:r>
+              <w:rPr>
+                <w:rFonts w:eastAsia="Times New Roman"/>
+                <w:color w:val="000000"/>
+                <w:sz w:val="22"/>
+              </w:rPr>
+              <w:t>44.89 ± 13.5</w:t>
+            </w:r>
+          </w:p>
+        </w:tc>
+        <w:tc>
+          <w:tcPr>
+            <w:tcW w:w="2049" w:type="dxa"/>
+            <w:tcBorders>
+              <w:top w:val="nil"/>
+              <w:left w:val="nil"/>
+              <w:bottom w:val="nil"/>
+              <w:right w:val="nil"/>
+            </w:tcBorders>
+            <w:shd w:val="clear" w:color="auto" w:fill="auto"/>
+            <w:noWrap/>
+            <w:vAlign w:val="bottom"/>
+            <w:hideMark/>
+          </w:tcPr>
+          <w:p>
+            <w:pPr>
+              <w:spacing w:after="0" w:line="240" w:lineRule="auto"/>
+              <w:jc w:val="center"/>
+              <w:rPr>
+                <w:rFonts w:eastAsia="Times New Roman"/>
+                <w:color w:val="000000"/>
+                <w:sz w:val="22"/>
+              </w:rPr>
+            </w:pPr>
+            <w:r>
+              <w:rPr>
+                <w:rFonts w:eastAsia="Times New Roman"/>
+                <w:color w:val="000000"/>
+                <w:sz w:val="22"/>
+              </w:rPr>
+              <w:t>42.31 ± 11.22</w:t>
+            </w:r>
+          </w:p>
+        </w:tc>
+        <w:tc>
+          <w:tcPr>
+            <w:tcW w:w="1940" w:type="dxa"/>
+            <w:tcBorders>
+              <w:top w:val="nil"/>
+              <w:left w:val="nil"/>
+              <w:bottom w:val="nil"/>
+              <w:right w:val="nil"/>
+            </w:tcBorders>
+            <w:shd w:val="clear" w:color="auto" w:fill="auto"/>
+            <w:noWrap/>
+            <w:vAlign w:val="bottom"/>
+            <w:hideMark/>
+          </w:tcPr>
+          <w:p>
+            <w:pPr>
+              <w:spacing w:after="0" w:line="240" w:lineRule="auto"/>
+              <w:jc w:val="center"/>
+              <w:rPr>
+                <w:rFonts w:eastAsia="Times New Roman"/>
+                <w:color w:val="000000"/>
+                <w:sz w:val="22"/>
+              </w:rPr>
+            </w:pPr>
+            <w:r>
+              <w:rPr>
+                <w:rFonts w:eastAsia="Times New Roman"/>
+                <w:color w:val="000000"/>
+                <w:sz w:val="22"/>
+              </w:rPr>
+              <w:t>45.12 ± 13.68</w:t>
+            </w:r>
+          </w:p>
+        </w:tc>
+      </w:tr>
+      <w:tr>
+        <w:trPr>
+          <w:trHeight w:val="312"/>
+          <w:jc w:val="center"/>
+        </w:trPr>
+        <w:tc>
+          <w:tcPr>
+            <w:tcW w:w="3875" w:type="dxa"/>
+            <w:tcBorders>
+              <w:top w:val="nil"/>
+              <w:left w:val="nil"/>
+              <w:bottom w:val="single" w:sz="4" w:space="0" w:color="auto"/>
+              <w:right w:val="single" w:sz="4" w:space="0" w:color="auto"/>
+            </w:tcBorders>
+            <w:shd w:val="clear" w:color="000000" w:fill="F2F2F2"/>
+            <w:noWrap/>
+            <w:vAlign w:val="bottom"/>
+            <w:hideMark/>
+          </w:tcPr>
+          <w:p>
+            <w:pPr>
+              <w:spacing w:after="0" w:line="240" w:lineRule="auto"/>
+              <w:rPr>
+                <w:rFonts w:eastAsia="Times New Roman"/>
+                <w:b/>
+                <w:bCs/>
+                <w:color w:val="000000"/>
+                <w:sz w:val="22"/>
+              </w:rPr>
+            </w:pPr>
+            <w:r>
+              <w:rPr>
+                <w:rFonts w:eastAsia="Times New Roman"/>
+                <w:b/>
+                <w:bCs/>
+                <w:color w:val="000000"/>
+                <w:sz w:val="22"/>
+              </w:rPr>
               <w:t>Baseline SF36 PCS score</w:t>
             </w:r>
           </w:p>
         </w:tc>
         <w:tc>
           <w:tcPr>
-            <w:tcW w:w="1816" w:type="dxa"/>
+            <w:tcW w:w="1678" w:type="dxa"/>
             <w:tcBorders>
               <w:top w:val="nil"/>
               <w:left w:val="nil"/>
               <w:bottom w:val="single" w:sz="4" w:space="0" w:color="auto"/>
               <w:right w:val="single" w:sz="4" w:space="0" w:color="auto"/>
             </w:tcBorders>
-            <w:shd w:val="clear" w:color="auto" w:fill="auto"/>
+            <w:shd w:val="clear" w:color="000000" w:fill="F2F2F2"/>
             <w:noWrap/>
             <w:vAlign w:val="bottom"/>
             <w:hideMark/>
@@ -3411,14 +3769,14 @@
         </w:tc>
         <w:tc>
           <w:tcPr>
-            <w:tcW w:w="2082" w:type="dxa"/>
+            <w:tcW w:w="2049" w:type="dxa"/>
             <w:tcBorders>
               <w:top w:val="nil"/>
               <w:left w:val="nil"/>
               <w:bottom w:val="single" w:sz="4" w:space="0" w:color="auto"/>
               <w:right w:val="nil"/>
             </w:tcBorders>
-            <w:shd w:val="clear" w:color="auto" w:fill="auto"/>
+            <w:shd w:val="clear" w:color="000000" w:fill="F2F2F2"/>
             <w:noWrap/>
             <w:vAlign w:val="bottom"/>
             <w:hideMark/>
@@ -3445,14 +3803,14 @@
         </w:tc>
         <w:tc>
           <w:tcPr>
-            <w:tcW w:w="1971" w:type="dxa"/>
+            <w:tcW w:w="1940" w:type="dxa"/>
             <w:tcBorders>
               <w:top w:val="nil"/>
               <w:left w:val="nil"/>
               <w:bottom w:val="single" w:sz="4" w:space="0" w:color="auto"/>
               <w:right w:val="nil"/>
             </w:tcBorders>
-            <w:shd w:val="clear" w:color="auto" w:fill="auto"/>
+            <w:shd w:val="clear" w:color="000000" w:fill="F2F2F2"/>
             <w:noWrap/>
             <w:vAlign w:val="bottom"/>
             <w:hideMark/>
@@ -3560,7 +3918,6 @@
                 <w:color w:val="000000"/>
                 <w:sz w:val="22"/>
               </w:rPr>
-              <w:lastRenderedPageBreak/>
               <w:t> </w:t>
             </w:r>
           </w:p>
@@ -4520,7 +4877,7 @@
           <w:rPr>
             <w:noProof/>
           </w:rPr>
-          <w:t>1</w:t>
+          <w:t>2</w:t>
         </w:r>
         <w:r>
           <w:rPr>

</xml_diff>

<commit_message>
Wrote first half of methods section
</commit_message>
<xml_diff>
--- a/Project1/Reports/Project 1 Analysis Report.docx
+++ b/Project1/Reports/Project 1 Analysis Report.docx
@@ -87,13 +87,7 @@
       </w:pPr>
       <w:r>
         <w:tab/>
-        <w:t xml:space="preserve">The goals of this project are to examine the difference in treatment responses of hard drug users and those who don’t report hard drug use in </w:t>
-      </w:r>
-      <w:r>
-        <w:t>HIV-1 infected homosexual and bisexual men in the Multicenter AIDS cohort study</w:t>
-      </w:r>
-      <w:r>
-        <w:t xml:space="preserve">. Outcomes of interest include two laboratory measures—viral load and CD4+ T cell count—and two quality of life scores—aggregate mental score and aggregate physical score from the SF-36. </w:t>
+        <w:t xml:space="preserve">The goals of this project are to examine the difference in treatment responses of hard drug users and those who don’t report hard drug use in HIV-1 infected homosexual and bisexual men in the Multicenter AIDS cohort study. Outcomes of interest include two laboratory measures—viral load and CD4+ T cell count—and two quality of life scores—aggregate mental score and aggregate physical score from the SF-36. </w:t>
       </w:r>
     </w:p>
     <w:p>
@@ -128,12 +122,116 @@
       <w:pPr>
         <w:pStyle w:val="NoSpacing"/>
         <w:spacing w:line="480" w:lineRule="auto"/>
+      </w:pPr>
+      <w:r>
+        <w:tab/>
+        <w:t xml:space="preserve">There were 715 men included in the study at baseline, but 209 of these men did not have data at the 2 year follow-up, so they were excluded. </w:t>
+      </w:r>
+      <w:r>
+        <w:t>Of the remaining 506, 28 were excluded since they did not have data available for all 4 outcomes, which was acceptable since none of those excluded were hard drug users, so it didn’t exclude any data on our population of interest.</w:t>
+      </w:r>
+    </w:p>
+    <w:p>
+      <w:pPr>
+        <w:pStyle w:val="NoSpacing"/>
+        <w:spacing w:line="480" w:lineRule="auto"/>
+      </w:pPr>
+      <w:r>
         <w:rPr>
           <w:b/>
         </w:rPr>
+        <w:tab/>
+      </w:r>
+      <w:r>
+        <w:t xml:space="preserve">The following demographic variables and potential covariates were selected in addition to hard drug use on the basis of covariate adjustment in previous studies: baseline outcome values, age, BMI, race, baseline marijuana use, </w:t>
+      </w:r>
+      <w:proofErr w:type="gramStart"/>
+      <w:r>
+        <w:t>baseline</w:t>
+      </w:r>
+      <w:proofErr w:type="gramEnd"/>
+      <w:r>
+        <w:t xml:space="preserve"> alcohol use, baseline smoking status, income, education, and adherence to ART at 2 years. </w:t>
+      </w:r>
+    </w:p>
+    <w:p>
+      <w:pPr>
+        <w:pStyle w:val="NoSpacing"/>
+        <w:spacing w:line="480" w:lineRule="auto"/>
       </w:pPr>
+      <w:r>
+        <w:tab/>
+        <w:t xml:space="preserve">Some of these variables’ categories were collapsed to match how they were categorized in previous studies. Race was categorized into non-Hispanic white vs. other; alcohol use was </w:t>
+      </w:r>
+      <w:r>
+        <w:lastRenderedPageBreak/>
+        <w:t xml:space="preserve">categorized into &gt; 13 drinks per weed vs. 13 or fewer drinks per week; smoking was categorized into current smokers vs. never/former smokers; income was categorized into &lt; $10,000, $10,000 - $40,000, and &gt; $40,000; education was categorized into greater than a high school education vs. a high school education or less; and ART adherence at the 2 year mark was categorized into &gt; 95% vs. </w:t>
+      </w:r>
+      <w:proofErr w:type="gramStart"/>
+      <w:r>
+        <w:t>&lt;  95</w:t>
+      </w:r>
+      <w:proofErr w:type="gramEnd"/>
+      <w:r>
+        <w:t xml:space="preserve">%. </w:t>
+      </w:r>
+    </w:p>
+    <w:p>
+      <w:pPr>
+        <w:pStyle w:val="NoSpacing"/>
+        <w:spacing w:line="480" w:lineRule="auto"/>
+        <w:ind w:firstLine="720"/>
+      </w:pPr>
+      <w:r>
+        <w:t>Continuous variables were all remained continuous for the purposes of the analysis and descriptive statistics. Impossi</w:t>
+      </w:r>
+      <w:r>
+        <w:t>ble values for BMI were removed</w:t>
+      </w:r>
+      <w:r>
+        <w:t>, and viral load was transformed on the log</w:t>
+      </w:r>
+      <w:r>
+        <w:rPr>
+          <w:vertAlign w:val="subscript"/>
+        </w:rPr>
+        <w:t>10</w:t>
+      </w:r>
+      <w:r>
+        <w:rPr>
+          <w:vertAlign w:val="subscript"/>
+        </w:rPr>
+        <w:t xml:space="preserve"> </w:t>
+      </w:r>
+      <w:r>
+        <w:t xml:space="preserve">scale. </w:t>
+      </w:r>
+    </w:p>
+    <w:p>
+      <w:pPr>
+        <w:pStyle w:val="NoSpacing"/>
+        <w:spacing w:line="480" w:lineRule="auto"/>
+      </w:pPr>
+    </w:p>
+    <w:p>
+      <w:pPr>
+        <w:pStyle w:val="NoSpacing"/>
+        <w:spacing w:line="480" w:lineRule="auto"/>
+      </w:pPr>
+    </w:p>
+    <w:p>
+      <w:pPr>
+        <w:pStyle w:val="NoSpacing"/>
+        <w:spacing w:line="480" w:lineRule="auto"/>
+      </w:pPr>
+      <w:r>
+        <w:t>-</w:t>
+      </w:r>
       <w:bookmarkStart w:id="0" w:name="_GoBack"/>
       <w:bookmarkEnd w:id="0"/>
+      <w:r>
+        <w:t>Bayesian analysis methods</w:t>
+      </w:r>
     </w:p>
     <w:p>
       <w:pPr>
@@ -308,57 +406,6 @@
     </w:p>
     <w:p>
       <w:pPr>
-        <w:numPr>
-          <w:ilvl w:val="0"/>
-          <w:numId w:val="1"/>
-        </w:numPr>
-        <w:shd w:val="clear" w:color="auto" w:fill="FFFFFF"/>
-        <w:spacing w:before="100" w:beforeAutospacing="1" w:after="100" w:afterAutospacing="1" w:line="240" w:lineRule="auto"/>
-        <w:ind w:left="375"/>
-        <w:rPr>
-          <w:rFonts w:ascii="Helvetica" w:eastAsia="Times New Roman" w:hAnsi="Helvetica" w:cs="Helvetica"/>
-          <w:color w:val="2D3B45"/>
-          <w:szCs w:val="24"/>
-        </w:rPr>
-      </w:pPr>
-      <w:r>
-        <w:rPr>
-          <w:rFonts w:ascii="Helvetica" w:eastAsia="Times New Roman" w:hAnsi="Helvetica" w:cs="Helvetica"/>
-          <w:color w:val="2D3B45"/>
-          <w:szCs w:val="24"/>
-          <w:u w:val="single"/>
-        </w:rPr>
-        <w:t>Reproducible research information</w:t>
-      </w:r>
-      <w:r>
-        <w:rPr>
-          <w:rFonts w:ascii="Helvetica" w:eastAsia="Times New Roman" w:hAnsi="Helvetica" w:cs="Helvetica"/>
-          <w:color w:val="2D3B45"/>
-          <w:szCs w:val="24"/>
-        </w:rPr>
-        <w:t>: See below (</w:t>
-      </w:r>
-      <w:r>
-        <w:rPr>
-          <w:rFonts w:ascii="Helvetica" w:eastAsia="Times New Roman" w:hAnsi="Helvetica" w:cs="Helvetica"/>
-          <w:b/>
-          <w:bCs/>
-          <w:color w:val="2D3B45"/>
-          <w:szCs w:val="24"/>
-        </w:rPr>
-        <w:t>Reproducible Research</w:t>
-      </w:r>
-      <w:r>
-        <w:rPr>
-          <w:rFonts w:ascii="Helvetica" w:eastAsia="Times New Roman" w:hAnsi="Helvetica" w:cs="Helvetica"/>
-          <w:color w:val="2D3B45"/>
-          <w:szCs w:val="24"/>
-        </w:rPr>
-        <w:t>).</w:t>
-      </w:r>
-    </w:p>
-    <w:p>
-      <w:pPr>
         <w:pStyle w:val="NoSpacing"/>
         <w:spacing w:line="480" w:lineRule="auto"/>
         <w:rPr>
@@ -1179,6 +1226,7 @@
                 <w:color w:val="000000"/>
                 <w:sz w:val="22"/>
               </w:rPr>
+              <w:lastRenderedPageBreak/>
               <w:t>&gt; 13 drinks per week</w:t>
             </w:r>
           </w:p>
@@ -5149,7 +5197,7 @@
           <w:rPr>
             <w:noProof/>
           </w:rPr>
-          <w:t>1</w:t>
+          <w:t>4</w:t>
         </w:r>
         <w:r>
           <w:rPr>
@@ -5828,6 +5876,11 @@
       <w:szCs w:val="24"/>
     </w:rPr>
   </w:style>
+  <w:style w:type="character" w:customStyle="1" w:styleId="currenthithighlight">
+    <w:name w:val="currenthithighlight"/>
+    <w:basedOn w:val="DefaultParagraphFont"/>
+    <w:rsid w:val="00764856"/>
+  </w:style>
 </w:styles>
 </file>
 

</xml_diff>

<commit_message>
Finished writing methods section
</commit_message>
<xml_diff>
--- a/Project1/Reports/Project 1 Analysis Report.docx
+++ b/Project1/Reports/Project 1 Analysis Report.docx
@@ -183,10 +183,22 @@
         <w:ind w:firstLine="720"/>
       </w:pPr>
       <w:r>
-        <w:t>Continuous variables were all remained continuous for the purposes of the analysis and descriptive statistics. Impossi</w:t>
-      </w:r>
-      <w:r>
-        <w:t>ble values for BMI were removed</w:t>
+        <w:t xml:space="preserve">Continuous </w:t>
+      </w:r>
+      <w:r>
+        <w:t>variables</w:t>
+      </w:r>
+      <w:r>
+        <w:t xml:space="preserve"> all remained continuous for the purposes of the analysis and descriptive statistics. Impossi</w:t>
+      </w:r>
+      <w:r>
+        <w:t>ble values for BMI</w:t>
+      </w:r>
+      <w:r>
+        <w:t xml:space="preserve"> (&gt; 500)</w:t>
+      </w:r>
+      <w:r>
+        <w:t xml:space="preserve"> were removed</w:t>
       </w:r>
       <w:r>
         <w:t>, and viral load was transformed on the log</w:t>
@@ -211,27 +223,119 @@
       <w:pPr>
         <w:pStyle w:val="NoSpacing"/>
         <w:spacing w:line="480" w:lineRule="auto"/>
-      </w:pPr>
+        <w:ind w:firstLine="720"/>
+      </w:pPr>
+      <w:r>
+        <w:t>The linear regression models for the differences of each outcome as functions of all previously listed demographics variables and hard drug use were fitted in a Bayesian framework. All coefficients had vague priors that were normally distributed with means of 0 and variances of 1000, except for the intercept, which had a variance of 10000 under the normal distribution with mean 0. The variance had an inverse gamma prior with a shape of 2.001 and a scale of 1.001.</w:t>
+      </w:r>
     </w:p>
     <w:p>
       <w:pPr>
         <w:pStyle w:val="NoSpacing"/>
         <w:spacing w:line="480" w:lineRule="auto"/>
-      </w:pPr>
+        <w:ind w:firstLine="720"/>
+      </w:pPr>
+      <w:r>
+        <w:t xml:space="preserve">PROC MCMC was utilized to simulate the posterior distribution for each outcome with random walk Metropolis-Hastings algorithm. All covariate parameters had starting values of 0, and the error had a starting value of 1. </w:t>
+      </w:r>
     </w:p>
     <w:p>
       <w:pPr>
         <w:pStyle w:val="NoSpacing"/>
         <w:spacing w:line="480" w:lineRule="auto"/>
-      </w:pPr>
-      <w:r>
-        <w:t>-</w:t>
-      </w:r>
+        <w:ind w:firstLine="720"/>
+      </w:pPr>
+      <w:r>
+        <w:t>All models were run with a single chain, but each outcome required different numbers of iterations to reach convergence with acceptable mixing. Both quality of life outcomes were run for 30000 iterations with 2500 iterations discarded for burn-in. The log</w:t>
+      </w:r>
+      <w:r>
+        <w:rPr>
+          <w:vertAlign w:val="subscript"/>
+        </w:rPr>
+        <w:t xml:space="preserve">10 </w:t>
+      </w:r>
+      <w:r>
+        <w:t>viral load model</w:t>
+      </w:r>
+      <w:r>
+        <w:t xml:space="preserve">s were </w:t>
+      </w:r>
+      <w:r>
+        <w:t xml:space="preserve">run for 50000 iterations with 2500 burn-in iterations. Finally, </w:t>
+      </w:r>
+      <w:r>
+        <w:t>the models for CD4+ count were run with 7500 burn-in iterations and 250000 total iterations, with only every 10</w:t>
+      </w:r>
+      <w:r>
+        <w:rPr>
+          <w:vertAlign w:val="superscript"/>
+        </w:rPr>
+        <w:t>th</w:t>
+      </w:r>
+      <w:r>
+        <w:t xml:space="preserve"> iteration included in the posterior distribution.</w:t>
+      </w:r>
+    </w:p>
+    <w:p>
+      <w:pPr>
+        <w:pStyle w:val="NoSpacing"/>
+        <w:spacing w:line="480" w:lineRule="auto"/>
+        <w:ind w:firstLine="720"/>
+      </w:pPr>
+      <w:r>
+        <w:lastRenderedPageBreak/>
+        <w:t xml:space="preserve">The </w:t>
+      </w:r>
+      <w:proofErr w:type="spellStart"/>
+      <w:r>
+        <w:t>Geweke</w:t>
+      </w:r>
+      <w:proofErr w:type="spellEnd"/>
+      <w:r>
+        <w:t xml:space="preserve"> statistic was used to assess model convergence, and model mixing was assessed with trace plots and autocorrelation plots. The results of these models were summarized with the posterior mean and 95% HPD credible intervals.</w:t>
+      </w:r>
+    </w:p>
+    <w:p>
+      <w:pPr>
+        <w:pStyle w:val="NoSpacing"/>
+        <w:spacing w:line="480" w:lineRule="auto"/>
+        <w:ind w:firstLine="720"/>
+      </w:pPr>
+      <w:r>
+        <w:t xml:space="preserve">A model was fitted for each of the four difference outcomes with only hard drug use and baseline values for each outcome as the predictors. Then, full models </w:t>
+      </w:r>
+      <w:r>
+        <w:t xml:space="preserve">were fitted for each of the difference outcomes, which included hard drug use, baseline outcome value, and the other demographics previously listed. </w:t>
+      </w:r>
+    </w:p>
+    <w:p>
+      <w:pPr>
+        <w:pStyle w:val="NoSpacing"/>
+        <w:spacing w:line="480" w:lineRule="auto"/>
+        <w:ind w:firstLine="720"/>
+      </w:pPr>
+      <w:r>
+        <w:t>To explore which variables contributed most to model fit, one covariate was removed at a time from the full model, and the DIC from the full and reduced model were compared to determine if the model was improved with this variable included. It was requested that hard drug use, baseline outcome value, age, BMI, drug adherence, race, and at least one measure of socioeconomic status (education or income) remain in the model throughout the process. Therefore, models were tested with the removal of baseline values of alcohol consumption, smoking status, marijuana use, and income or education. Once all DIC values were compared, all variables that improved DIC when removed were all removed in one step, and this DIC was compared to that of the full model to determine if they could all be removed at once. If so, the process of removing the removable variables one at a time and comparing DIC to the new full model was repeated.</w:t>
+      </w:r>
+    </w:p>
+    <w:p>
+      <w:pPr>
+        <w:pStyle w:val="NoSpacing"/>
+        <w:spacing w:line="480" w:lineRule="auto"/>
+        <w:ind w:firstLine="720"/>
+      </w:pPr>
+      <w:r>
+        <w:t>None of the estimates of hard drug use changed between the crude models and full model, so no further exploration into confounding or correlation was required to select final models.</w:t>
+      </w:r>
+    </w:p>
+    <w:p>
+      <w:pPr>
+        <w:pStyle w:val="NoSpacing"/>
+        <w:spacing w:line="480" w:lineRule="auto"/>
+        <w:ind w:firstLine="720"/>
+      </w:pPr>
       <w:bookmarkStart w:id="0" w:name="_GoBack"/>
       <w:bookmarkEnd w:id="0"/>
-      <w:r>
-        <w:t>Bayesian analysis methods</w:t>
-      </w:r>
     </w:p>
     <w:p>
       <w:pPr>
@@ -300,14 +404,16 @@
         <w:rPr>
           <w:rFonts w:ascii="Helvetica" w:eastAsia="Times New Roman" w:hAnsi="Helvetica" w:cs="Helvetica"/>
           <w:color w:val="2D3B45"/>
-          <w:szCs w:val="24"/>
+          <w:sz w:val="8"/>
+          <w:szCs w:val="8"/>
         </w:rPr>
       </w:pPr>
       <w:r>
         <w:rPr>
           <w:rFonts w:ascii="Helvetica" w:eastAsia="Times New Roman" w:hAnsi="Helvetica" w:cs="Helvetica"/>
           <w:color w:val="2D3B45"/>
-          <w:szCs w:val="24"/>
+          <w:sz w:val="8"/>
+          <w:szCs w:val="8"/>
           <w:u w:val="single"/>
         </w:rPr>
         <w:t>Methods</w:t>
@@ -316,7 +422,8 @@
         <w:rPr>
           <w:rFonts w:ascii="Helvetica" w:eastAsia="Times New Roman" w:hAnsi="Helvetica" w:cs="Helvetica"/>
           <w:color w:val="2D3B45"/>
-          <w:szCs w:val="24"/>
+          <w:sz w:val="8"/>
+          <w:szCs w:val="8"/>
         </w:rPr>
         <w:t>: Describe the methods used to clean and analyze the data. Justify and explain your data analysis approach (~ 2 pages).  Should be written in past tense and should not include results.  Do </w:t>
       </w:r>
@@ -324,7 +431,8 @@
         <w:rPr>
           <w:rFonts w:ascii="Helvetica" w:eastAsia="Times New Roman" w:hAnsi="Helvetica" w:cs="Helvetica"/>
           <w:color w:val="2D3B45"/>
-          <w:szCs w:val="24"/>
+          <w:sz w:val="8"/>
+          <w:szCs w:val="8"/>
           <w:u w:val="single"/>
         </w:rPr>
         <w:t>NOT</w:t>
@@ -333,7 +441,8 @@
         <w:rPr>
           <w:rFonts w:ascii="Helvetica" w:eastAsia="Times New Roman" w:hAnsi="Helvetica" w:cs="Helvetica"/>
           <w:color w:val="2D3B45"/>
-          <w:szCs w:val="24"/>
+          <w:sz w:val="8"/>
+          <w:szCs w:val="8"/>
         </w:rPr>
         <w:t> include equations.</w:t>
       </w:r>
@@ -360,6 +469,7 @@
           <w:szCs w:val="24"/>
           <w:u w:val="single"/>
         </w:rPr>
+        <w:lastRenderedPageBreak/>
         <w:t>Results</w:t>
       </w:r>
       <w:r>
@@ -1226,7 +1336,6 @@
                 <w:color w:val="000000"/>
                 <w:sz w:val="22"/>
               </w:rPr>
-              <w:lastRenderedPageBreak/>
               <w:t>&gt; 13 drinks per week</w:t>
             </w:r>
           </w:p>
@@ -5197,7 +5306,7 @@
           <w:rPr>
             <w:noProof/>
           </w:rPr>
-          <w:t>4</w:t>
+          <w:t>5</w:t>
         </w:r>
         <w:r>
           <w:rPr>

</xml_diff>

<commit_message>
Ran models w/ updated priors, added results to crude vs. full vs. final model doc
</commit_message>
<xml_diff>
--- a/Project1/Reports/Project 1 Analysis Report.docx
+++ b/Project1/Reports/Project 1 Analysis Report.docx
@@ -226,7 +226,33 @@
         <w:ind w:firstLine="720"/>
       </w:pPr>
       <w:r>
-        <w:t>The linear regression models for the differences of each outcome as functions of all previously listed demographics variables and hard drug use were fitted in a Bayesian framework. All coefficients had vague priors that were normally distributed with means of 0 and variances of 1000, except for the intercept, which had a variance of 10000 under the normal distribution with mean 0. The variance had an inverse gamma prior with a shape of 2.001 and a scale of 1.001.</w:t>
+        <w:t>The linear regression models for the differences of each outcome as functions of all previously listed demographics variables and hard drug use were fitted in a Bayesian framework. All coefficients had vague priors that were normally distributed with means of 0 and variances of 1000, except for the intercept</w:t>
+      </w:r>
+      <w:r>
+        <w:t xml:space="preserve">s </w:t>
+      </w:r>
+      <w:r>
+        <w:t>and for hard drug use in the CD4+ count model</w:t>
+      </w:r>
+      <w:r>
+        <w:t>, which had</w:t>
+      </w:r>
+      <w:r>
+        <w:t xml:space="preserve"> variance</w:t>
+      </w:r>
+      <w:r>
+        <w:t>s</w:t>
+      </w:r>
+      <w:r>
+        <w:t xml:space="preserve"> of 10000 under the normal distribution with mean 0</w:t>
+      </w:r>
+      <w:bookmarkStart w:id="0" w:name="_GoBack"/>
+      <w:bookmarkEnd w:id="0"/>
+      <w:r>
+        <w:t>. The variance had an inverse gamma prior with a shape of 2.001 and a scale of 1.001.</w:t>
+      </w:r>
+      <w:r>
+        <w:t xml:space="preserve"> </w:t>
       </w:r>
     </w:p>
     <w:p>
@@ -334,8 +360,6 @@
         <w:spacing w:line="480" w:lineRule="auto"/>
         <w:ind w:firstLine="720"/>
       </w:pPr>
-      <w:bookmarkStart w:id="0" w:name="_GoBack"/>
-      <w:bookmarkEnd w:id="0"/>
     </w:p>
     <w:p>
       <w:pPr>

</xml_diff>

<commit_message>
Started filling in presentation
</commit_message>
<xml_diff>
--- a/Project1/Reports/Project 1 Analysis Report.docx
+++ b/Project1/Reports/Project 1 Analysis Report.docx
@@ -5,6 +5,14 @@
     <w:p>
       <w:pPr>
         <w:pStyle w:val="NoSpacing"/>
+        <w:rPr>
+          <w:b/>
+        </w:rPr>
+      </w:pPr>
+    </w:p>
+    <w:p>
+      <w:pPr>
+        <w:pStyle w:val="NoSpacing"/>
       </w:pPr>
       <w:r>
         <w:rPr>
@@ -97,7 +105,12 @@
       </w:pPr>
       <w:r>
         <w:tab/>
-        <w:t>These measures were taken on men at baseline and throughout the follow-up period of the study, but this analysis aims</w:t>
+        <w:t xml:space="preserve">These measures were taken on men at </w:t>
+      </w:r>
+      <w:bookmarkStart w:id="0" w:name="_GoBack"/>
+      <w:bookmarkEnd w:id="0"/>
+      <w:r>
+        <w:t>baseline and throughout the follow-up period of the study, but this analysis aims</w:t>
       </w:r>
       <w:r>
         <w:t xml:space="preserve"> to examine how these treatment responses differ between users and non-users of hard drugs from baseline values to their responses at the 2 year follow-up time point in the study. </w:t>
@@ -160,12 +173,9 @@
         <w:spacing w:line="480" w:lineRule="auto"/>
       </w:pPr>
       <w:r>
+        <w:lastRenderedPageBreak/>
         <w:tab/>
-        <w:t xml:space="preserve">Some of these variables’ categories were collapsed to match how they were categorized in previous studies. Race was categorized into non-Hispanic white vs. other; alcohol use was </w:t>
-      </w:r>
-      <w:r>
-        <w:lastRenderedPageBreak/>
-        <w:t xml:space="preserve">categorized into &gt; 13 drinks per weed vs. 13 or fewer drinks per week; smoking was categorized into current smokers vs. never/former smokers; income was categorized into &lt; $10,000, $10,000 - $40,000, and &gt; $40,000; education was categorized into greater than a high school education vs. a high school education or less; and ART adherence at the 2 year mark was categorized into &gt; 95% vs. </w:t>
+        <w:t xml:space="preserve">Some of these variables’ categories were collapsed to match how they were categorized in previous studies. Race was categorized into non-Hispanic white vs. other; alcohol use was categorized into &gt; 13 drinks per weed vs. 13 or fewer drinks per week; smoking was categorized into current smokers vs. never/former smokers; income was categorized into &lt; $10,000, $10,000 - $40,000, and &gt; $40,000; education was categorized into greater than a high school education vs. a high school education or less; and ART adherence at the 2 year mark was categorized into &gt; 95% vs. </w:t>
       </w:r>
       <w:proofErr w:type="gramStart"/>
       <w:r>
@@ -229,13 +239,7 @@
         <w:t>The linear regression models for the differences of each outcome as functions of all previously listed demographics variables and hard drug use were fitted in a Bayesian framework. All coefficients had vague priors that were normally distributed with means of 0 and variances of 1000, except for the intercept</w:t>
       </w:r>
       <w:r>
-        <w:t xml:space="preserve">s </w:t>
-      </w:r>
-      <w:r>
-        <w:t>and for hard drug use in the CD4+ count model</w:t>
-      </w:r>
-      <w:r>
-        <w:t>, which had</w:t>
+        <w:t>s and for hard drug use in the CD4+ count model, which had</w:t>
       </w:r>
       <w:r>
         <w:t xml:space="preserve"> variance</w:t>
@@ -244,12 +248,7 @@
         <w:t>s</w:t>
       </w:r>
       <w:r>
-        <w:t xml:space="preserve"> of 10000 under the normal distribution with mean 0</w:t>
-      </w:r>
-      <w:bookmarkStart w:id="0" w:name="_GoBack"/>
-      <w:bookmarkEnd w:id="0"/>
-      <w:r>
-        <w:t>. The variance had an inverse gamma prior with a shape of 2.001 and a scale of 1.001.</w:t>
+        <w:t xml:space="preserve"> of 10000 under the normal distribution with mean 0. The variance had an inverse gamma prior with a shape of 2.001 and a scale of 1.001.</w:t>
       </w:r>
       <w:r>
         <w:t xml:space="preserve"> </w:t>
@@ -290,7 +289,11 @@
         <w:t xml:space="preserve">run for 50000 iterations with 2500 burn-in iterations. Finally, </w:t>
       </w:r>
       <w:r>
-        <w:t>the models for CD4+ count were run with 7500 burn-in iterations and 250000 total iterations, with only every 10</w:t>
+        <w:t xml:space="preserve">the models for CD4+ count were </w:t>
+      </w:r>
+      <w:r>
+        <w:lastRenderedPageBreak/>
+        <w:t>run with 7500 burn-in iterations and 250000 total iterations, with only every 10</w:t>
       </w:r>
       <w:r>
         <w:rPr>
@@ -309,7 +312,6 @@
         <w:ind w:firstLine="720"/>
       </w:pPr>
       <w:r>
-        <w:lastRenderedPageBreak/>
         <w:t xml:space="preserve">The </w:t>
       </w:r>
       <w:proofErr w:type="spellStart"/>
@@ -493,7 +495,6 @@
           <w:szCs w:val="24"/>
           <w:u w:val="single"/>
         </w:rPr>
-        <w:lastRenderedPageBreak/>
         <w:t>Results</w:t>
       </w:r>
       <w:r>
@@ -4179,6 +4180,7 @@
                 <w:color w:val="000000"/>
                 <w:sz w:val="22"/>
               </w:rPr>
+              <w:lastRenderedPageBreak/>
               <w:t>Baseline SF36 PCS score</w:t>
             </w:r>
           </w:p>
@@ -5330,7 +5332,7 @@
           <w:rPr>
             <w:noProof/>
           </w:rPr>
-          <w:t>5</w:t>
+          <w:t>4</w:t>
         </w:r>
         <w:r>
           <w:rPr>

</xml_diff>